<commit_message>
added table with harvest indices etc
</commit_message>
<xml_diff>
--- a/manu/draft_v4.docx
+++ b/manu/draft_v4.docx
@@ -19,29 +19,13 @@
     </w:p>
     <w:p>
       <w:r>
-        <w:t xml:space="preserve">Virginia Nichols, </w:t>
-      </w:r>
-      <w:proofErr w:type="spellStart"/>
-      <w:r>
-        <w:t>Sotirios</w:t>
-      </w:r>
-      <w:proofErr w:type="spellEnd"/>
-      <w:r>
-        <w:t xml:space="preserve"> </w:t>
-      </w:r>
-      <w:proofErr w:type="spellStart"/>
-      <w:r>
-        <w:t>Archont</w:t>
+        <w:t>Virginia Nichols, Sotirios Archont</w:t>
       </w:r>
       <w:r>
         <w:t>o</w:t>
       </w:r>
       <w:r>
-        <w:t>ulis</w:t>
-      </w:r>
-      <w:proofErr w:type="spellEnd"/>
-      <w:r>
-        <w:t>, Matt Liebman</w:t>
+        <w:t>ulis, Matt Liebman</w:t>
       </w:r>
     </w:p>
     <w:p/>
@@ -69,23 +53,45 @@
         </w:rPr>
         <w:t>(</w:t>
       </w:r>
-      <w:proofErr w:type="spellStart"/>
       <w:r>
         <w:rPr>
           <w:rFonts w:cstheme="minorHAnsi"/>
           <w:i/>
           <w:iCs/>
         </w:rPr>
-        <w:t>Zea</w:t>
-      </w:r>
-      <w:proofErr w:type="spellEnd"/>
+        <w:t>Zea mays</w:t>
+      </w:r>
       <w:r>
         <w:rPr>
           <w:rFonts w:cstheme="minorHAnsi"/>
           <w:i/>
           <w:iCs/>
         </w:rPr>
-        <w:t xml:space="preserve"> mays</w:t>
+        <w:t xml:space="preserve"> </w:t>
+      </w:r>
+      <w:r>
+        <w:rPr>
+          <w:rFonts w:cstheme="minorHAnsi"/>
+        </w:rPr>
+        <w:t>L.</w:t>
+      </w:r>
+      <w:r>
+        <w:rPr>
+          <w:rFonts w:cstheme="minorHAnsi"/>
+        </w:rPr>
+        <w:t xml:space="preserve">) </w:t>
+      </w:r>
+      <w:r>
+        <w:rPr>
+          <w:rFonts w:cstheme="minorHAnsi"/>
+        </w:rPr>
+        <w:t>grown in complex cropping systems requires less external nitrogen inputs and often exhibits higher grain yields compared to maize grown in simple systems. However, the driving mechanisms behind this phenomenon, ‘the rotation effect’, are poorly understood. To examine the possible role of maize roots in the rotation effect we measured root biomass, maximum rooting depth, and grain yields in the maize phase of two contrasting rotations: a simple 2-year rotation of maize-soybean</w:t>
+      </w:r>
+      <w:r>
+        <w:rPr>
+          <w:rFonts w:cstheme="minorHAnsi"/>
+        </w:rPr>
+        <w:t xml:space="preserve"> (</w:t>
       </w:r>
       <w:r>
         <w:rPr>
@@ -93,31 +99,7 @@
           <w:i/>
           <w:iCs/>
         </w:rPr>
-        <w:t xml:space="preserve"> </w:t>
-      </w:r>
-      <w:r>
-        <w:rPr>
-          <w:rFonts w:cstheme="minorHAnsi"/>
-        </w:rPr>
-        <w:t>L.</w:t>
-      </w:r>
-      <w:r>
-        <w:rPr>
-          <w:rFonts w:cstheme="minorHAnsi"/>
-        </w:rPr>
-        <w:t xml:space="preserve">) </w:t>
-      </w:r>
-      <w:r>
-        <w:rPr>
-          <w:rFonts w:cstheme="minorHAnsi"/>
-        </w:rPr>
-        <w:t>grown in complex cropping systems requires less external nitrogen inputs and often exhibits higher grain yields compared to maize grown in simple systems. However, the driving mechanisms behind this phenomenon, ‘the rotation effect’, are poorly understood. To examine the possible role of maize roots in the rotation effect we measured root biomass, maximum rooting depth, and grain yields in the maize phase of two contrasting rotations: a simple 2-year rotation of maize-soybean</w:t>
-      </w:r>
-      <w:r>
-        <w:rPr>
-          <w:rFonts w:cstheme="minorHAnsi"/>
-        </w:rPr>
-        <w:t xml:space="preserve"> (</w:t>
+        <w:t>Glycine max</w:t>
       </w:r>
       <w:r>
         <w:rPr>
@@ -125,7 +107,32 @@
           <w:i/>
           <w:iCs/>
         </w:rPr>
-        <w:t>Glycine max</w:t>
+        <w:t xml:space="preserve"> (</w:t>
+      </w:r>
+      <w:r>
+        <w:rPr>
+          <w:rFonts w:cstheme="minorHAnsi"/>
+          <w:color w:val="2E2E2E"/>
+        </w:rPr>
+        <w:t>(L.) Merr</w:t>
+      </w:r>
+      <w:r>
+        <w:rPr>
+          <w:rFonts w:cstheme="minorHAnsi"/>
+        </w:rPr>
+        <w:t>)</w:t>
+      </w:r>
+      <w:r>
+        <w:rPr>
+          <w:rFonts w:cstheme="minorHAnsi"/>
+        </w:rPr>
+        <w:t>, and an extended 4-year rotation of maize-soybean-oat</w:t>
+      </w:r>
+      <w:r>
+        <w:rPr>
+          <w:rFonts w:cstheme="minorHAnsi"/>
+        </w:rPr>
+        <w:t xml:space="preserve"> (</w:t>
       </w:r>
       <w:r>
         <w:rPr>
@@ -133,59 +140,47 @@
           <w:i/>
           <w:iCs/>
         </w:rPr>
-        <w:t xml:space="preserve"> (</w:t>
-      </w:r>
-      <w:r>
-        <w:rPr>
-          <w:rFonts w:cstheme="minorHAnsi"/>
-          <w:color w:val="2E2E2E"/>
-        </w:rPr>
-        <w:t xml:space="preserve">(L.) </w:t>
-      </w:r>
-      <w:proofErr w:type="spellStart"/>
-      <w:r>
-        <w:rPr>
-          <w:rFonts w:cstheme="minorHAnsi"/>
-          <w:color w:val="2E2E2E"/>
-        </w:rPr>
-        <w:t>Merr</w:t>
-      </w:r>
-      <w:proofErr w:type="spellEnd"/>
-      <w:r>
-        <w:rPr>
-          <w:rFonts w:cstheme="minorHAnsi"/>
-        </w:rPr>
-        <w:t>)</w:t>
-      </w:r>
-      <w:r>
-        <w:rPr>
-          <w:rFonts w:cstheme="minorHAnsi"/>
-        </w:rPr>
-        <w:t>, and an extended 4-year rotation of maize-soybean-oat</w:t>
-      </w:r>
-      <w:r>
-        <w:rPr>
-          <w:rFonts w:cstheme="minorHAnsi"/>
-        </w:rPr>
-        <w:t xml:space="preserve"> (</w:t>
-      </w:r>
-      <w:proofErr w:type="spellStart"/>
+        <w:t>Avena sativa</w:t>
+      </w:r>
       <w:r>
         <w:rPr>
           <w:rFonts w:cstheme="minorHAnsi"/>
           <w:i/>
           <w:iCs/>
         </w:rPr>
-        <w:t>Avena</w:t>
-      </w:r>
-      <w:proofErr w:type="spellEnd"/>
+        <w:t xml:space="preserve"> </w:t>
+      </w:r>
+      <w:r>
+        <w:rPr>
+          <w:rFonts w:cstheme="minorHAnsi"/>
+        </w:rPr>
+        <w:t>L.</w:t>
+      </w:r>
+      <w:r>
+        <w:rPr>
+          <w:rFonts w:cstheme="minorHAnsi"/>
+        </w:rPr>
+        <w:t>)</w:t>
+      </w:r>
+      <w:r>
+        <w:rPr>
+          <w:rFonts w:cstheme="minorHAnsi"/>
+        </w:rPr>
+        <w:t>/alfalfa</w:t>
+      </w:r>
+      <w:r>
+        <w:rPr>
+          <w:rFonts w:cstheme="minorHAnsi"/>
+        </w:rPr>
+        <w:t xml:space="preserve"> (</w:t>
+      </w:r>
       <w:r>
         <w:rPr>
           <w:rFonts w:cstheme="minorHAnsi"/>
           <w:i/>
           <w:iCs/>
         </w:rPr>
-        <w:t xml:space="preserve"> sativa</w:t>
+        <w:t>Medicago sativa</w:t>
       </w:r>
       <w:r>
         <w:rPr>
@@ -211,46 +206,6 @@
         <w:rPr>
           <w:rFonts w:cstheme="minorHAnsi"/>
         </w:rPr>
-        <w:t>/alfalfa</w:t>
-      </w:r>
-      <w:r>
-        <w:rPr>
-          <w:rFonts w:cstheme="minorHAnsi"/>
-        </w:rPr>
-        <w:t xml:space="preserve"> (</w:t>
-      </w:r>
-      <w:r>
-        <w:rPr>
-          <w:rFonts w:cstheme="minorHAnsi"/>
-          <w:i/>
-          <w:iCs/>
-        </w:rPr>
-        <w:t>Medicago sativa</w:t>
-      </w:r>
-      <w:r>
-        <w:rPr>
-          <w:rFonts w:cstheme="minorHAnsi"/>
-          <w:i/>
-          <w:iCs/>
-        </w:rPr>
-        <w:t xml:space="preserve"> </w:t>
-      </w:r>
-      <w:r>
-        <w:rPr>
-          <w:rFonts w:cstheme="minorHAnsi"/>
-        </w:rPr>
-        <w:t>L.</w:t>
-      </w:r>
-      <w:r>
-        <w:rPr>
-          <w:rFonts w:cstheme="minorHAnsi"/>
-        </w:rPr>
-        <w:t>)</w:t>
-      </w:r>
-      <w:r>
-        <w:rPr>
-          <w:rFonts w:cstheme="minorHAnsi"/>
-        </w:rPr>
         <w:t>-</w:t>
       </w:r>
       <w:r>
@@ -266,11 +221,7 @@
         <w:t>complex rotation were 8% higher than the simple (11.0 and 10.2</w:t>
       </w:r>
       <w:r>
-        <w:t xml:space="preserve"> Mg </w:t>
-      </w:r>
-      <w:proofErr w:type="gramStart"/>
-      <w:r>
-        <w:t>ha</w:t>
+        <w:t xml:space="preserve"> Mg ha</w:t>
       </w:r>
       <w:r>
         <w:rPr>
@@ -278,7 +229,6 @@
         </w:rPr>
         <w:t>-1</w:t>
       </w:r>
-      <w:proofErr w:type="gramEnd"/>
       <w:r>
         <w:t xml:space="preserve">, respectively). </w:t>
       </w:r>
@@ -358,21 +308,12 @@
       <w:r>
         <w:t>(</w:t>
       </w:r>
-      <w:proofErr w:type="spellStart"/>
       <w:r>
         <w:rPr>
           <w:i/>
           <w:iCs/>
         </w:rPr>
-        <w:t>Zea</w:t>
-      </w:r>
-      <w:proofErr w:type="spellEnd"/>
-      <w:r>
-        <w:rPr>
-          <w:i/>
-          <w:iCs/>
-        </w:rPr>
-        <w:t xml:space="preserve"> mays</w:t>
+        <w:t>Zea mays</w:t>
       </w:r>
       <w:r>
         <w:t xml:space="preserve"> L.) </w:t>
@@ -400,21 +341,7 @@
             <w:rPr>
               <w:color w:val="000000"/>
             </w:rPr>
-            <w:t>(</w:t>
-          </w:r>
-          <w:proofErr w:type="spellStart"/>
-          <w:r>
-            <w:rPr>
-              <w:color w:val="000000"/>
-            </w:rPr>
-            <w:t>Boryan</w:t>
-          </w:r>
-          <w:proofErr w:type="spellEnd"/>
-          <w:r>
-            <w:rPr>
-              <w:color w:val="000000"/>
-            </w:rPr>
-            <w:t xml:space="preserve"> et al., 2011)</w:t>
+            <w:t>(Boryan et al., 2011)</w:t>
           </w:r>
         </w:sdtContent>
       </w:sdt>
@@ -450,21 +377,7 @@
             <w:rPr>
               <w:color w:val="000000"/>
             </w:rPr>
-            <w:t xml:space="preserve">(Aguilar et al., 2015; </w:t>
-          </w:r>
-          <w:proofErr w:type="spellStart"/>
-          <w:r>
-            <w:rPr>
-              <w:color w:val="000000"/>
-            </w:rPr>
-            <w:t>Hijmans</w:t>
-          </w:r>
-          <w:proofErr w:type="spellEnd"/>
-          <w:r>
-            <w:rPr>
-              <w:color w:val="000000"/>
-            </w:rPr>
-            <w:t xml:space="preserve"> et al., 2016; Crossley et al., 2021)</w:t>
+            <w:t>(Aguilar et al., 2015; Hijmans et al., 2016; Crossley et al., 2021)</w:t>
           </w:r>
         </w:sdtContent>
       </w:sdt>
@@ -557,21 +470,7 @@
             <w:rPr>
               <w:color w:val="000000"/>
             </w:rPr>
-            <w:t xml:space="preserve">(Millar et al., 2010; Hunt et al., 2019; </w:t>
-          </w:r>
-          <w:proofErr w:type="spellStart"/>
-          <w:r>
-            <w:rPr>
-              <w:color w:val="000000"/>
-            </w:rPr>
-            <w:t>Pasley</w:t>
-          </w:r>
-          <w:proofErr w:type="spellEnd"/>
-          <w:r>
-            <w:rPr>
-              <w:color w:val="000000"/>
-            </w:rPr>
-            <w:t xml:space="preserve"> et al., 2021)</w:t>
+            <w:t>(Millar et al., 2010; Hunt et al., 2019; Pasley et al., 2021)</w:t>
           </w:r>
         </w:sdtContent>
       </w:sdt>
@@ -625,35 +524,7 @@
               <w:color w:val="000000"/>
             </w:rPr>
             <w:lastRenderedPageBreak/>
-            <w:t>1990; Meese et al., 1991; Crookston et al., 1991; Porter et al., 1997; Varvel, 2000; Stanger and Lauer, 2008; Gentry et al., 2013; Al-</w:t>
-          </w:r>
-          <w:proofErr w:type="spellStart"/>
-          <w:r>
-            <w:rPr>
-              <w:color w:val="000000"/>
-            </w:rPr>
-            <w:t>Kaisi</w:t>
-          </w:r>
-          <w:proofErr w:type="spellEnd"/>
-          <w:r>
-            <w:rPr>
-              <w:color w:val="000000"/>
-            </w:rPr>
-            <w:t xml:space="preserve"> et al., 2015; </w:t>
-          </w:r>
-          <w:proofErr w:type="spellStart"/>
-          <w:r>
-            <w:rPr>
-              <w:color w:val="000000"/>
-            </w:rPr>
-            <w:t>Farmaha</w:t>
-          </w:r>
-          <w:proofErr w:type="spellEnd"/>
-          <w:r>
-            <w:rPr>
-              <w:color w:val="000000"/>
-            </w:rPr>
-            <w:t xml:space="preserve"> et al., 2016; Seifert et al., 2017; Vogel and Below, 2018; Bowles et al., 2020)</w:t>
+            <w:t>1990; Meese et al., 1991; Crookston et al., 1991; Porter et al., 1997; Varvel, 2000; Stanger and Lauer, 2008; Gentry et al., 2013; Al-Kaisi et al., 2015; Farmaha et al., 2016; Seifert et al., 2017; Vogel and Below, 2018; Bowles et al., 2020)</w:t>
           </w:r>
         </w:sdtContent>
       </w:sdt>
@@ -773,63 +644,7 @@
             <w:rPr>
               <w:color w:val="000000"/>
             </w:rPr>
-            <w:t>(</w:t>
-          </w:r>
-          <w:proofErr w:type="spellStart"/>
-          <w:r>
-            <w:rPr>
-              <w:color w:val="000000"/>
-            </w:rPr>
-            <w:t>Lazicki</w:t>
-          </w:r>
-          <w:proofErr w:type="spellEnd"/>
-          <w:r>
-            <w:rPr>
-              <w:color w:val="000000"/>
-            </w:rPr>
-            <w:t xml:space="preserve"> et al., 2016; King and </w:t>
-          </w:r>
-          <w:proofErr w:type="spellStart"/>
-          <w:r>
-            <w:rPr>
-              <w:color w:val="000000"/>
-            </w:rPr>
-            <w:t>Hofmockel</w:t>
-          </w:r>
-          <w:proofErr w:type="spellEnd"/>
-          <w:r>
-            <w:rPr>
-              <w:color w:val="000000"/>
-            </w:rPr>
-            <w:t xml:space="preserve">, 2017; </w:t>
-          </w:r>
-          <w:proofErr w:type="spellStart"/>
-          <w:r>
-            <w:rPr>
-              <w:color w:val="000000"/>
-            </w:rPr>
-            <w:t>Osterholz</w:t>
-          </w:r>
-          <w:proofErr w:type="spellEnd"/>
-          <w:r>
-            <w:rPr>
-              <w:color w:val="000000"/>
-            </w:rPr>
-            <w:t xml:space="preserve"> et al., 2018; </w:t>
-          </w:r>
-          <w:proofErr w:type="spellStart"/>
-          <w:r>
-            <w:rPr>
-              <w:color w:val="000000"/>
-            </w:rPr>
-            <w:t>Poffenbarger</w:t>
-          </w:r>
-          <w:proofErr w:type="spellEnd"/>
-          <w:r>
-            <w:rPr>
-              <w:color w:val="000000"/>
-            </w:rPr>
-            <w:t xml:space="preserve"> et al., 2020)</w:t>
+            <w:t>(Lazicki et al., 2016; King and Hofmockel, 2017; Osterholz et al., 2018; Poffenbarger et al., 2020)</w:t>
           </w:r>
         </w:sdtContent>
       </w:sdt>
@@ -886,21 +701,7 @@
             <w:rPr>
               <w:color w:val="000000"/>
             </w:rPr>
-            <w:t>(</w:t>
-          </w:r>
-          <w:proofErr w:type="spellStart"/>
-          <w:r>
-            <w:rPr>
-              <w:color w:val="000000"/>
-            </w:rPr>
-            <w:t>Lazicki</w:t>
-          </w:r>
-          <w:proofErr w:type="spellEnd"/>
-          <w:r>
-            <w:rPr>
-              <w:color w:val="000000"/>
-            </w:rPr>
-            <w:t xml:space="preserve"> et al., 2016)</w:t>
+            <w:t>(Lazicki et al., 2016)</w:t>
           </w:r>
         </w:sdtContent>
       </w:sdt>
@@ -1060,15 +861,7 @@
         </w:numPr>
       </w:pPr>
       <w:r>
-        <w:t xml:space="preserve">Maximum maize rooting depth as a proxy for the soil space that investment </w:t>
-      </w:r>
-      <w:proofErr w:type="gramStart"/>
-      <w:r>
-        <w:t>opens up</w:t>
-      </w:r>
-      <w:proofErr w:type="gramEnd"/>
-      <w:r>
-        <w:t xml:space="preserve"> for resource capture (2018-2020)</w:t>
+        <w:t>Maximum maize rooting depth as a proxy for the soil space that investment opens up for resource capture (2018-2020)</w:t>
       </w:r>
     </w:p>
     <w:p>
@@ -1090,13 +883,8 @@
       </w:r>
     </w:p>
     <w:p>
-      <w:proofErr w:type="spellStart"/>
-      <w:r>
-        <w:t>Addiitionally</w:t>
-      </w:r>
-      <w:proofErr w:type="spellEnd"/>
-      <w:r>
-        <w:t xml:space="preserve">, we complemented these core measurements with </w:t>
+      <w:r>
+        <w:t xml:space="preserve">Addiitionally, we complemented these core measurements with </w:t>
       </w:r>
       <w:r>
         <w:t>XXXX</w:t>
@@ -1468,19 +1256,11 @@
               </w:sdtPr>
               <w:sdtEndPr/>
               <w:sdtContent>
-                <w:proofErr w:type="spellStart"/>
                 <w:r>
                   <w:rPr>
                     <w:color w:val="000000"/>
                   </w:rPr>
-                  <w:t>Ordóñez</w:t>
-                </w:r>
-                <w:proofErr w:type="spellEnd"/>
-                <w:r>
-                  <w:rPr>
-                    <w:color w:val="000000"/>
-                  </w:rPr>
-                  <w:t xml:space="preserve"> et al., 2018</w:t>
+                  <w:t>Ordóñez et al., 2018</w:t>
                 </w:r>
               </w:sdtContent>
             </w:sdt>
@@ -1574,15 +1354,7 @@
               <w:t xml:space="preserve">Penetration resistance was </w:t>
             </w:r>
             <w:r>
-              <w:t xml:space="preserve">measured using a </w:t>
-            </w:r>
-            <w:proofErr w:type="spellStart"/>
-            <w:r>
-              <w:t>FieldScout</w:t>
-            </w:r>
-            <w:proofErr w:type="spellEnd"/>
-            <w:r>
-              <w:t xml:space="preserve"> 900 Soil Compaction Meter (Spectrum Technologies, Inc., Aurora, IL, USA). Values were </w:t>
+              <w:t xml:space="preserve">measured using a FieldScout 900 Soil Compaction Meter (Spectrum Technologies, Inc., Aurora, IL, USA). Values were </w:t>
             </w:r>
             <w:r>
               <w:t xml:space="preserve">recorded every </w:t>
@@ -1659,21 +1431,7 @@
                   <w:rPr>
                     <w:color w:val="000000"/>
                   </w:rPr>
-                  <w:t>(</w:t>
-                </w:r>
-                <w:proofErr w:type="spellStart"/>
-                <w:r>
-                  <w:rPr>
-                    <w:color w:val="000000"/>
-                  </w:rPr>
-                  <w:t>Dietzel</w:t>
-                </w:r>
-                <w:proofErr w:type="spellEnd"/>
-                <w:r>
-                  <w:rPr>
-                    <w:color w:val="000000"/>
-                  </w:rPr>
-                  <w:t xml:space="preserve"> et al., 2017)</w:t>
+                  <w:t>(Dietzel et al., 2017)</w:t>
                 </w:r>
               </w:sdtContent>
             </w:sdt>
@@ -1735,7 +1493,6 @@
       <w:r>
         <w:t xml:space="preserve">and the </w:t>
       </w:r>
-      <w:proofErr w:type="spellStart"/>
       <w:r>
         <w:rPr>
           <w:i/>
@@ -1743,7 +1500,6 @@
         </w:rPr>
         <w:t>tidyverse</w:t>
       </w:r>
-      <w:proofErr w:type="spellEnd"/>
       <w:r>
         <w:t xml:space="preserve"> suite of packages </w:t>
       </w:r>
@@ -1798,6 +1554,7 @@
             <w:docPart w:val="A2DEEF6C237D4F248B8814C0EA102D1D"/>
           </w:placeholder>
         </w:sdtPr>
+        <w:sdtEndPr/>
         <w:sdtContent>
           <w:r>
             <w:rPr>
@@ -1808,18 +1565,11 @@
         </w:sdtContent>
       </w:sdt>
       <w:r>
-        <w:t xml:space="preserve"> was used for </w:t>
-      </w:r>
-      <w:r>
-        <w:t xml:space="preserve">linear mixed </w:t>
-      </w:r>
-      <w:r>
-        <w:t>model fitting,</w:t>
+        <w:t xml:space="preserve"> was used for linear mixed model fitting,</w:t>
       </w:r>
       <w:r>
         <w:t xml:space="preserve"> and the </w:t>
       </w:r>
-      <w:proofErr w:type="spellStart"/>
       <w:r>
         <w:rPr>
           <w:i/>
@@ -1827,7 +1577,6 @@
         </w:rPr>
         <w:t>nlraa</w:t>
       </w:r>
-      <w:proofErr w:type="spellEnd"/>
       <w:r>
         <w:t xml:space="preserve"> package </w:t>
       </w:r>
@@ -1842,26 +1591,13 @@
             <w:docPart w:val="ED804B47FB61414691D7F44E6668608E"/>
           </w:placeholder>
         </w:sdtPr>
+        <w:sdtEndPr/>
         <w:sdtContent>
           <w:r>
             <w:rPr>
               <w:color w:val="000000"/>
             </w:rPr>
-            <w:t>(</w:t>
-          </w:r>
-          <w:proofErr w:type="spellStart"/>
-          <w:r>
-            <w:rPr>
-              <w:color w:val="000000"/>
-            </w:rPr>
-            <w:t>Miguez</w:t>
-          </w:r>
-          <w:proofErr w:type="spellEnd"/>
-          <w:r>
-            <w:rPr>
-              <w:color w:val="000000"/>
-            </w:rPr>
-            <w:t>, 2021)</w:t>
+            <w:t>(Miguez, 2021)</w:t>
           </w:r>
         </w:sdtContent>
       </w:sdt>
@@ -1871,7 +1607,6 @@
       <w:r>
         <w:t xml:space="preserve">he </w:t>
       </w:r>
-      <w:proofErr w:type="spellStart"/>
       <w:r>
         <w:rPr>
           <w:i/>
@@ -1879,7 +1614,6 @@
         </w:rPr>
         <w:t>emmeans</w:t>
       </w:r>
-      <w:proofErr w:type="spellEnd"/>
       <w:r>
         <w:t xml:space="preserve"> </w:t>
       </w:r>
@@ -1894,33 +1628,19 @@
             <w:docPart w:val="A2DEEF6C237D4F248B8814C0EA102D1D"/>
           </w:placeholder>
         </w:sdtPr>
+        <w:sdtEndPr/>
         <w:sdtContent>
           <w:r>
             <w:rPr>
               <w:color w:val="000000"/>
             </w:rPr>
-            <w:t>(</w:t>
-          </w:r>
-          <w:proofErr w:type="spellStart"/>
-          <w:r>
-            <w:rPr>
-              <w:color w:val="000000"/>
-            </w:rPr>
-            <w:t>Lenth</w:t>
-          </w:r>
-          <w:proofErr w:type="spellEnd"/>
-          <w:r>
-            <w:rPr>
-              <w:color w:val="000000"/>
-            </w:rPr>
-            <w:t xml:space="preserve"> et al., 2018)</w:t>
+            <w:t>(Lenth et al., 2018)</w:t>
           </w:r>
         </w:sdtContent>
       </w:sdt>
       <w:r>
         <w:t xml:space="preserve">and </w:t>
       </w:r>
-      <w:proofErr w:type="spellStart"/>
       <w:r>
         <w:rPr>
           <w:i/>
@@ -1928,7 +1648,6 @@
         </w:rPr>
         <w:t>lmerTest</w:t>
       </w:r>
-      <w:proofErr w:type="spellEnd"/>
       <w:r>
         <w:t xml:space="preserve"> </w:t>
       </w:r>
@@ -1943,6 +1662,7 @@
             <w:docPart w:val="A2DEEF6C237D4F248B8814C0EA102D1D"/>
           </w:placeholder>
         </w:sdtPr>
+        <w:sdtEndPr/>
         <w:sdtContent>
           <w:r>
             <w:rPr>
@@ -1959,10 +1679,7 @@
         <w:t xml:space="preserve"> </w:t>
       </w:r>
       <w:r>
-        <w:t>packages were used for comparisons and statistical summaries</w:t>
-      </w:r>
-      <w:r>
-        <w:t xml:space="preserve"> of the mixed model</w:t>
+        <w:t>packages were used for comparisons and statistical summaries of the mixed model</w:t>
       </w:r>
       <w:r>
         <w:t>s</w:t>
@@ -1995,15 +1712,7 @@
         <w:t xml:space="preserve"> grain yields was assessed using a mixed effects linear model with rotation as a fixed effect</w:t>
       </w:r>
       <w:r>
-        <w:t>. We fit (</w:t>
-      </w:r>
-      <w:proofErr w:type="spellStart"/>
-      <w:r>
-        <w:t>i</w:t>
-      </w:r>
-      <w:proofErr w:type="spellEnd"/>
-      <w:r>
-        <w:t xml:space="preserve">) a model with </w:t>
+        <w:t xml:space="preserve">. We fit (i) a model with </w:t>
       </w:r>
       <w:r>
         <w:t>block and a year</w:t>
@@ -2037,26 +1746,13 @@
             <w:docPart w:val="2212BDB9D50540A188C8DEF4EF966F57"/>
           </w:placeholder>
         </w:sdtPr>
+        <w:sdtEndPr/>
         <w:sdtContent>
           <w:r>
             <w:rPr>
               <w:color w:val="000000"/>
             </w:rPr>
-            <w:t xml:space="preserve">(AIC; </w:t>
-          </w:r>
-          <w:proofErr w:type="spellStart"/>
-          <w:r>
-            <w:rPr>
-              <w:color w:val="000000"/>
-            </w:rPr>
-            <w:t>Kuha</w:t>
-          </w:r>
-          <w:proofErr w:type="spellEnd"/>
-          <w:r>
-            <w:rPr>
-              <w:color w:val="000000"/>
-            </w:rPr>
-            <w:t>, 2004)</w:t>
+            <w:t>(AIC; Kuha, 2004)</w:t>
           </w:r>
         </w:sdtContent>
       </w:sdt>
@@ -2143,21 +1839,7 @@
             <w:rPr>
               <w:color w:val="000000"/>
             </w:rPr>
-            <w:t>(</w:t>
-          </w:r>
-          <w:proofErr w:type="spellStart"/>
-          <w:r>
-            <w:rPr>
-              <w:color w:val="000000"/>
-            </w:rPr>
-            <w:t>Archontoulis</w:t>
-          </w:r>
-          <w:proofErr w:type="spellEnd"/>
-          <w:r>
-            <w:rPr>
-              <w:color w:val="000000"/>
-            </w:rPr>
-            <w:t xml:space="preserve"> et al., 2015)</w:t>
+            <w:t>(Archontoulis et al., 2015)</w:t>
           </w:r>
         </w:sdtContent>
       </w:sdt>
@@ -2349,35 +2031,16 @@
       <w:r>
         <w:t xml:space="preserve">Where </w:t>
       </w:r>
-      <w:proofErr w:type="spellStart"/>
-      <w:proofErr w:type="gramStart"/>
       <w:r>
         <w:rPr>
           <w:i/>
           <w:iCs/>
         </w:rPr>
-        <w:t>rootdepth</w:t>
-      </w:r>
-      <w:proofErr w:type="spellEnd"/>
-      <w:r>
-        <w:rPr>
-          <w:i/>
-          <w:iCs/>
-        </w:rPr>
-        <w:t>(</w:t>
-      </w:r>
-      <w:proofErr w:type="gramEnd"/>
-      <w:r>
-        <w:rPr>
-          <w:i/>
-          <w:iCs/>
-        </w:rPr>
-        <w:t>GDD)</w:t>
+        <w:t>rootdepth(GDD)</w:t>
       </w:r>
       <w:r>
         <w:t xml:space="preserve"> is the maximum rooting depth at a given cumulative GDD after planting and </w:t>
       </w:r>
-      <w:proofErr w:type="spellStart"/>
       <w:r>
         <w:rPr>
           <w:i/>
@@ -2393,11 +2056,9 @@
         </w:rPr>
         <w:t>sym</w:t>
       </w:r>
-      <w:proofErr w:type="spellEnd"/>
       <w:r>
         <w:t xml:space="preserve">, </w:t>
       </w:r>
-      <w:proofErr w:type="spellStart"/>
       <w:r>
         <w:rPr>
           <w:i/>
@@ -2413,11 +2074,9 @@
         </w:rPr>
         <w:t>mid</w:t>
       </w:r>
-      <w:proofErr w:type="spellEnd"/>
       <w:r>
         <w:t xml:space="preserve">, and </w:t>
       </w:r>
-      <w:proofErr w:type="spellStart"/>
       <w:r>
         <w:rPr>
           <w:i/>
@@ -2425,11 +2084,9 @@
         </w:rPr>
         <w:t>scal</w:t>
       </w:r>
-      <w:proofErr w:type="spellEnd"/>
       <w:r>
         <w:t xml:space="preserve"> are estimated parameters. </w:t>
       </w:r>
-      <w:proofErr w:type="spellStart"/>
       <w:r>
         <w:rPr>
           <w:i/>
@@ -2445,11 +2102,9 @@
         </w:rPr>
         <w:t>sym</w:t>
       </w:r>
-      <w:proofErr w:type="spellEnd"/>
       <w:r>
         <w:t xml:space="preserve"> represents the maximum rooting depth achieved, </w:t>
       </w:r>
-      <w:proofErr w:type="spellStart"/>
       <w:r>
         <w:rPr>
           <w:i/>
@@ -2465,17 +2120,8 @@
         </w:rPr>
         <w:t>mid</w:t>
       </w:r>
-      <w:proofErr w:type="spellEnd"/>
-      <w:r>
-        <w:t xml:space="preserve"> represents the cumulative GDD value at which half of the maximum rooting depth is achieved, and </w:t>
-      </w:r>
-      <w:proofErr w:type="spellStart"/>
-      <w:r>
-        <w:t>scal</w:t>
-      </w:r>
-      <w:proofErr w:type="spellEnd"/>
-      <w:r>
-        <w:t xml:space="preserve"> describes the steepness of the curve </w:t>
+      <w:r>
+        <w:t xml:space="preserve"> represents the cumulative GDD value at which half of the maximum rooting depth is achieved, and scal describes the steepness of the curve </w:t>
       </w:r>
       <w:sdt>
         <w:sdtPr>
@@ -2494,21 +2140,7 @@
             <w:rPr>
               <w:color w:val="000000"/>
             </w:rPr>
-            <w:t>(</w:t>
-          </w:r>
-          <w:proofErr w:type="spellStart"/>
-          <w:r>
-            <w:rPr>
-              <w:color w:val="000000"/>
-            </w:rPr>
-            <w:t>Miguez</w:t>
-          </w:r>
-          <w:proofErr w:type="spellEnd"/>
-          <w:r>
-            <w:rPr>
-              <w:color w:val="000000"/>
-            </w:rPr>
-            <w:t xml:space="preserve"> et al., 2018)</w:t>
+            <w:t>(Miguez et al., 2018)</w:t>
           </w:r>
         </w:sdtContent>
       </w:sdt>
@@ -2524,7 +2156,6 @@
       <w:r>
         <w:t xml:space="preserve">rotation on </w:t>
       </w:r>
-      <w:proofErr w:type="spellStart"/>
       <w:r>
         <w:rPr>
           <w:i/>
@@ -2540,11 +2171,9 @@
         </w:rPr>
         <w:t>sym</w:t>
       </w:r>
-      <w:proofErr w:type="spellEnd"/>
       <w:r>
         <w:t xml:space="preserve">, </w:t>
       </w:r>
-      <w:proofErr w:type="spellStart"/>
       <w:r>
         <w:rPr>
           <w:i/>
@@ -2560,11 +2189,9 @@
         </w:rPr>
         <w:t>mid</w:t>
       </w:r>
-      <w:proofErr w:type="spellEnd"/>
       <w:r>
         <w:t xml:space="preserve">, and </w:t>
       </w:r>
-      <w:proofErr w:type="spellStart"/>
       <w:r>
         <w:rPr>
           <w:i/>
@@ -2572,7 +2199,6 @@
         </w:rPr>
         <w:t>scal</w:t>
       </w:r>
-      <w:proofErr w:type="spellEnd"/>
       <w:r>
         <w:t xml:space="preserve">; a random effect of </w:t>
       </w:r>
@@ -2588,7 +2214,6 @@
       <w:r>
         <w:t xml:space="preserve"> on </w:t>
       </w:r>
-      <w:proofErr w:type="spellStart"/>
       <w:r>
         <w:rPr>
           <w:i/>
@@ -2604,11 +2229,9 @@
         </w:rPr>
         <w:t>sym</w:t>
       </w:r>
-      <w:proofErr w:type="spellEnd"/>
       <w:r>
         <w:t xml:space="preserve">, </w:t>
       </w:r>
-      <w:proofErr w:type="spellStart"/>
       <w:r>
         <w:rPr>
           <w:i/>
@@ -2624,11 +2247,9 @@
         </w:rPr>
         <w:t>mid</w:t>
       </w:r>
-      <w:proofErr w:type="spellEnd"/>
       <w:r>
         <w:t xml:space="preserve">, and </w:t>
       </w:r>
-      <w:proofErr w:type="spellStart"/>
       <w:r>
         <w:rPr>
           <w:i/>
@@ -2636,11 +2257,9 @@
         </w:rPr>
         <w:t>scal</w:t>
       </w:r>
-      <w:proofErr w:type="spellEnd"/>
       <w:r>
         <w:t xml:space="preserve">, a random effect of block on </w:t>
       </w:r>
-      <w:proofErr w:type="spellStart"/>
       <w:r>
         <w:rPr>
           <w:i/>
@@ -2656,7 +2275,6 @@
         </w:rPr>
         <w:t>sym</w:t>
       </w:r>
-      <w:proofErr w:type="spellEnd"/>
       <w:r>
         <w:t xml:space="preserve">; and a power variance structure. </w:t>
       </w:r>
@@ -2671,13 +2289,7 @@
         <w:rPr>
           <w:u w:val="single"/>
         </w:rPr>
-        <w:t>Root</w:t>
-      </w:r>
-      <w:r>
-        <w:rPr>
-          <w:u w:val="single"/>
-        </w:rPr>
-        <w:t xml:space="preserve"> mass</w:t>
+        <w:t>Root mass</w:t>
       </w:r>
     </w:p>
     <w:p>
@@ -2902,25 +2514,51 @@
       <w:r>
         <w:t xml:space="preserve">Figure </w:t>
       </w:r>
-      <w:fldSimple w:instr=" STYLEREF 1 \s ">
-        <w:r>
-          <w:rPr>
-            <w:noProof/>
-          </w:rPr>
-          <w:t>0</w:t>
-        </w:r>
-      </w:fldSimple>
+      <w:r>
+        <w:fldChar w:fldCharType="begin"/>
+      </w:r>
+      <w:r>
+        <w:instrText xml:space="preserve"> STYLEREF 1 \s </w:instrText>
+      </w:r>
+      <w:r>
+        <w:fldChar w:fldCharType="separate"/>
+      </w:r>
+      <w:r>
+        <w:rPr>
+          <w:noProof/>
+        </w:rPr>
+        <w:t>0</w:t>
+      </w:r>
+      <w:r>
+        <w:rPr>
+          <w:noProof/>
+        </w:rPr>
+        <w:fldChar w:fldCharType="end"/>
+      </w:r>
       <w:r>
         <w:noBreakHyphen/>
       </w:r>
-      <w:fldSimple w:instr=" SEQ Figure \* ARABIC \s 1 ">
-        <w:r>
-          <w:rPr>
-            <w:noProof/>
-          </w:rPr>
-          <w:t>1</w:t>
-        </w:r>
-      </w:fldSimple>
+      <w:r>
+        <w:fldChar w:fldCharType="begin"/>
+      </w:r>
+      <w:r>
+        <w:instrText xml:space="preserve"> SEQ Figure \* ARABIC \s 1 </w:instrText>
+      </w:r>
+      <w:r>
+        <w:fldChar w:fldCharType="separate"/>
+      </w:r>
+      <w:r>
+        <w:rPr>
+          <w:noProof/>
+        </w:rPr>
+        <w:t>1</w:t>
+      </w:r>
+      <w:r>
+        <w:rPr>
+          <w:noProof/>
+        </w:rPr>
+        <w:fldChar w:fldCharType="end"/>
+      </w:r>
       <w:r>
         <w:t xml:space="preserve"> Historical (2004-2020) maize yields in the complex (dark blue, solid) and simple (pink, dashed) rotations. Data from 2013-2020 (gray box) was included in this study, and marginal mean yield estimates during this period are presented for each rotation are presented as horizontal lines.  </w:t>
       </w:r>
@@ -2932,7 +2570,6 @@
       <w:r>
         <w:t xml:space="preserve"> maximum rooting depth (</w:t>
       </w:r>
-      <w:proofErr w:type="spellStart"/>
       <w:r>
         <w:rPr>
           <w:i/>
@@ -2948,7 +2585,6 @@
         </w:rPr>
         <w:t>sym</w:t>
       </w:r>
-      <w:proofErr w:type="spellEnd"/>
       <w:r>
         <w:t xml:space="preserve">; p&lt;0.01), </w:t>
       </w:r>
@@ -2962,12 +2598,8 @@
         <w:t>Figure X</w:t>
       </w:r>
       <w:r>
-        <w:t>). While the complex rotation roots also descended faster, the effect was not statistically significant</w:t>
-      </w:r>
-      <w:r>
-        <w:t xml:space="preserve"> (</w:t>
-      </w:r>
-      <w:proofErr w:type="spellStart"/>
+        <w:t>). While the complex rotation roots also descended faster, the effect was not statistically significant (</w:t>
+      </w:r>
       <w:r>
         <w:rPr>
           <w:i/>
@@ -2983,7 +2615,6 @@
         </w:rPr>
         <w:t>mid</w:t>
       </w:r>
-      <w:proofErr w:type="spellEnd"/>
       <w:r>
         <w:t xml:space="preserve">; p=0.19). </w:t>
       </w:r>
@@ -3017,18 +2648,10 @@
         <w:t>-1</w:t>
       </w:r>
       <w:r>
-        <w:t xml:space="preserve"> in the simple and complex rotations, </w:t>
-      </w:r>
-      <w:proofErr w:type="gramStart"/>
-      <w:r>
-        <w:t>respectively</w:t>
-      </w:r>
-      <w:r>
-        <w:t>;</w:t>
-      </w:r>
-      <w:proofErr w:type="gramEnd"/>
-      <w:r>
-        <w:t xml:space="preserve"> </w:t>
+        <w:t xml:space="preserve"> in the simple and complex rotations, respectively</w:t>
+      </w:r>
+      <w:r>
+        <w:t xml:space="preserve">; </w:t>
       </w:r>
       <w:r>
         <w:rPr>
@@ -3094,44 +2717,704 @@
       <w:r>
         <w:t xml:space="preserve">Figure </w:t>
       </w:r>
-      <w:fldSimple w:instr=" STYLEREF 1 \s ">
-        <w:r>
-          <w:rPr>
-            <w:noProof/>
-          </w:rPr>
-          <w:t>0</w:t>
-        </w:r>
-      </w:fldSimple>
+      <w:r>
+        <w:fldChar w:fldCharType="begin"/>
+      </w:r>
+      <w:r>
+        <w:instrText xml:space="preserve"> STYLEREF 1 \s </w:instrText>
+      </w:r>
+      <w:r>
+        <w:fldChar w:fldCharType="separate"/>
+      </w:r>
+      <w:r>
+        <w:rPr>
+          <w:noProof/>
+        </w:rPr>
+        <w:t>0</w:t>
+      </w:r>
+      <w:r>
+        <w:rPr>
+          <w:noProof/>
+        </w:rPr>
+        <w:fldChar w:fldCharType="end"/>
+      </w:r>
       <w:r>
         <w:noBreakHyphen/>
       </w:r>
-      <w:fldSimple w:instr=" SEQ Figure \* ARABIC \s 1 ">
-        <w:r>
-          <w:rPr>
-            <w:noProof/>
-          </w:rPr>
-          <w:t>2</w:t>
-        </w:r>
-      </w:fldSimple>
+      <w:r>
+        <w:fldChar w:fldCharType="begin"/>
+      </w:r>
+      <w:r>
+        <w:instrText xml:space="preserve"> SEQ Figure \* ARABIC \s 1 </w:instrText>
+      </w:r>
+      <w:r>
+        <w:fldChar w:fldCharType="separate"/>
+      </w:r>
+      <w:r>
+        <w:rPr>
+          <w:noProof/>
+        </w:rPr>
+        <w:t>2</w:t>
+      </w:r>
+      <w:r>
+        <w:rPr>
+          <w:noProof/>
+        </w:rPr>
+        <w:fldChar w:fldCharType="end"/>
+      </w:r>
       <w:r>
         <w:t xml:space="preserve"> Maize grain yield (left), maximum rooting depth (center), and root mass (right) for maize grown in a simple (maize-soybean) or complex (maize-soybean-oat/alfalfa-alfalfa) rotation; all differences are significant. </w:t>
+      </w:r>
+    </w:p>
+    <w:p>
+      <w:pPr>
+        <w:rPr>
+          <w:noProof/>
+        </w:rPr>
+      </w:pPr>
+    </w:p>
+    <w:p>
+      <w:pPr>
+        <w:rPr>
+          <w:noProof/>
+        </w:rPr>
+      </w:pPr>
+      <w:r>
+        <w:rPr>
+          <w:noProof/>
+        </w:rPr>
+        <w:t xml:space="preserve">In the years of yield data with accessory growth analysis data, 2018, 2013, and 2014 had the highest magnitudes of rotation effects, respectively (Table X). Within the years exhibiting significant rotation effects, the timing of higher crop growth rates in the complex rotation were not consistent. However, the harvest index and 500-kernal weights were consistently higher in years with large rotation effects on grain yield, but did not differ in years without a strong rotation effect. The finding of higher harvest indices is in contrast to previous studies showing no difference in the harvest indices in maize plants grown in monoculture compared to when rotated with soybean (CROOKSTON). </w:t>
       </w:r>
     </w:p>
     <w:p/>
     <w:p/>
-    <w:p/>
-    <w:p/>
-    <w:p/>
+    <w:tbl>
+      <w:tblPr>
+        <w:tblStyle w:val="TableGrid"/>
+        <w:tblW w:w="0" w:type="auto"/>
+        <w:tblLook w:val="04A0" w:firstRow="1" w:lastRow="0" w:firstColumn="1" w:lastColumn="0" w:noHBand="0" w:noVBand="1"/>
+      </w:tblPr>
+      <w:tblGrid>
+        <w:gridCol w:w="985"/>
+        <w:gridCol w:w="2160"/>
+        <w:gridCol w:w="2553"/>
+        <w:gridCol w:w="1826"/>
+        <w:gridCol w:w="1826"/>
+      </w:tblGrid>
+      <w:tr>
+        <w:tc>
+          <w:tcPr>
+            <w:tcW w:w="985" w:type="dxa"/>
+            <w:vAlign w:val="center"/>
+          </w:tcPr>
+          <w:p>
+            <w:pPr>
+              <w:jc w:val="center"/>
+            </w:pPr>
+            <w:r>
+              <w:t>Year</w:t>
+            </w:r>
+          </w:p>
+        </w:tc>
+        <w:tc>
+          <w:tcPr>
+            <w:tcW w:w="2160" w:type="dxa"/>
+            <w:vAlign w:val="center"/>
+          </w:tcPr>
+          <w:p>
+            <w:pPr>
+              <w:jc w:val="center"/>
+            </w:pPr>
+            <w:r>
+              <w:t>Yield advantage of complex rotation</w:t>
+            </w:r>
+          </w:p>
+        </w:tc>
+        <w:tc>
+          <w:tcPr>
+            <w:tcW w:w="2553" w:type="dxa"/>
+            <w:vAlign w:val="center"/>
+          </w:tcPr>
+          <w:p>
+            <w:pPr>
+              <w:jc w:val="center"/>
+            </w:pPr>
+            <w:r>
+              <w:t>Timing of complex rotation maize growth advantage</w:t>
+            </w:r>
+          </w:p>
+        </w:tc>
+        <w:tc>
+          <w:tcPr>
+            <w:tcW w:w="1826" w:type="dxa"/>
+            <w:vAlign w:val="center"/>
+          </w:tcPr>
+          <w:p>
+            <w:pPr>
+              <w:jc w:val="center"/>
+            </w:pPr>
+            <w:r>
+              <w:t>Increase in h</w:t>
+            </w:r>
+            <w:r>
+              <w:t>arvest index</w:t>
+            </w:r>
+            <w:r>
+              <w:t xml:space="preserve"> in complex rotation</w:t>
+            </w:r>
+          </w:p>
+        </w:tc>
+        <w:tc>
+          <w:tcPr>
+            <w:tcW w:w="1826" w:type="dxa"/>
+            <w:vAlign w:val="center"/>
+          </w:tcPr>
+          <w:p>
+            <w:pPr>
+              <w:jc w:val="center"/>
+            </w:pPr>
+            <w:r>
+              <w:t xml:space="preserve">Increase in </w:t>
+            </w:r>
+            <w:r>
+              <w:t>500</w:t>
+            </w:r>
+            <w:r>
+              <w:t>-</w:t>
+            </w:r>
+            <w:r>
+              <w:t>kernal weight</w:t>
+            </w:r>
+            <w:r>
+              <w:t xml:space="preserve"> in complex rotation</w:t>
+            </w:r>
+          </w:p>
+        </w:tc>
+      </w:tr>
+      <w:tr>
+        <w:tc>
+          <w:tcPr>
+            <w:tcW w:w="985" w:type="dxa"/>
+            <w:vAlign w:val="center"/>
+          </w:tcPr>
+          <w:p>
+            <w:pPr>
+              <w:jc w:val="center"/>
+            </w:pPr>
+          </w:p>
+        </w:tc>
+        <w:tc>
+          <w:tcPr>
+            <w:tcW w:w="2160" w:type="dxa"/>
+            <w:vAlign w:val="center"/>
+          </w:tcPr>
+          <w:p>
+            <w:pPr>
+              <w:jc w:val="center"/>
+            </w:pPr>
+            <w:r>
+              <w:t>Mg ha-1</w:t>
+            </w:r>
+          </w:p>
+        </w:tc>
+        <w:tc>
+          <w:tcPr>
+            <w:tcW w:w="2553" w:type="dxa"/>
+            <w:vAlign w:val="center"/>
+          </w:tcPr>
+          <w:p>
+            <w:pPr>
+              <w:jc w:val="center"/>
+            </w:pPr>
+          </w:p>
+        </w:tc>
+        <w:tc>
+          <w:tcPr>
+            <w:tcW w:w="1826" w:type="dxa"/>
+            <w:vAlign w:val="center"/>
+          </w:tcPr>
+          <w:p>
+            <w:pPr>
+              <w:jc w:val="center"/>
+            </w:pPr>
+          </w:p>
+        </w:tc>
+        <w:tc>
+          <w:tcPr>
+            <w:tcW w:w="1826" w:type="dxa"/>
+            <w:vAlign w:val="center"/>
+          </w:tcPr>
+          <w:p>
+            <w:pPr>
+              <w:jc w:val="center"/>
+            </w:pPr>
+            <w:r>
+              <w:t>grams</w:t>
+            </w:r>
+          </w:p>
+        </w:tc>
+      </w:tr>
+      <w:tr>
+        <w:tc>
+          <w:tcPr>
+            <w:tcW w:w="985" w:type="dxa"/>
+            <w:vAlign w:val="center"/>
+          </w:tcPr>
+          <w:p>
+            <w:pPr>
+              <w:jc w:val="center"/>
+            </w:pPr>
+            <w:r>
+              <w:t>2018</w:t>
+            </w:r>
+          </w:p>
+        </w:tc>
+        <w:tc>
+          <w:tcPr>
+            <w:tcW w:w="2160" w:type="dxa"/>
+            <w:vAlign w:val="center"/>
+          </w:tcPr>
+          <w:p>
+            <w:pPr>
+              <w:jc w:val="center"/>
+            </w:pPr>
+            <w:r>
+              <w:t xml:space="preserve">        </w:t>
+            </w:r>
+            <w:r>
+              <w:t>2.02***</w:t>
+            </w:r>
+          </w:p>
+        </w:tc>
+        <w:tc>
+          <w:tcPr>
+            <w:tcW w:w="2553" w:type="dxa"/>
+            <w:vAlign w:val="center"/>
+          </w:tcPr>
+          <w:p>
+            <w:pPr>
+              <w:jc w:val="center"/>
+            </w:pPr>
+            <w:r>
+              <w:t>Late season</w:t>
+            </w:r>
+          </w:p>
+        </w:tc>
+        <w:tc>
+          <w:tcPr>
+            <w:tcW w:w="1826" w:type="dxa"/>
+            <w:vAlign w:val="center"/>
+          </w:tcPr>
+          <w:p>
+            <w:pPr>
+              <w:jc w:val="center"/>
+            </w:pPr>
+            <w:r>
+              <w:t xml:space="preserve">          </w:t>
+            </w:r>
+            <w:r>
+              <w:t>0.05***</w:t>
+            </w:r>
+          </w:p>
+        </w:tc>
+        <w:tc>
+          <w:tcPr>
+            <w:tcW w:w="1826" w:type="dxa"/>
+            <w:vAlign w:val="center"/>
+          </w:tcPr>
+          <w:p>
+            <w:pPr>
+              <w:jc w:val="center"/>
+            </w:pPr>
+            <w:r>
+              <w:t xml:space="preserve">    20**</w:t>
+            </w:r>
+          </w:p>
+        </w:tc>
+      </w:tr>
+      <w:tr>
+        <w:tc>
+          <w:tcPr>
+            <w:tcW w:w="985" w:type="dxa"/>
+            <w:vAlign w:val="center"/>
+          </w:tcPr>
+          <w:p>
+            <w:pPr>
+              <w:jc w:val="center"/>
+            </w:pPr>
+            <w:r>
+              <w:t>2013</w:t>
+            </w:r>
+          </w:p>
+        </w:tc>
+        <w:tc>
+          <w:tcPr>
+            <w:tcW w:w="2160" w:type="dxa"/>
+            <w:vAlign w:val="center"/>
+          </w:tcPr>
+          <w:p>
+            <w:pPr>
+              <w:jc w:val="center"/>
+            </w:pPr>
+            <w:r>
+              <w:t xml:space="preserve">      </w:t>
+            </w:r>
+            <w:r>
+              <w:t>0.90**</w:t>
+            </w:r>
+          </w:p>
+        </w:tc>
+        <w:tc>
+          <w:tcPr>
+            <w:tcW w:w="2553" w:type="dxa"/>
+            <w:vAlign w:val="center"/>
+          </w:tcPr>
+          <w:p>
+            <w:pPr>
+              <w:jc w:val="center"/>
+            </w:pPr>
+            <w:r>
+              <w:t>Early season</w:t>
+            </w:r>
+          </w:p>
+        </w:tc>
+        <w:tc>
+          <w:tcPr>
+            <w:tcW w:w="1826" w:type="dxa"/>
+            <w:vAlign w:val="center"/>
+          </w:tcPr>
+          <w:p>
+            <w:pPr>
+              <w:jc w:val="center"/>
+            </w:pPr>
+            <w:r>
+              <w:t xml:space="preserve">        </w:t>
+            </w:r>
+            <w:r>
+              <w:t>0.02**</w:t>
+            </w:r>
+          </w:p>
+        </w:tc>
+        <w:tc>
+          <w:tcPr>
+            <w:tcW w:w="1826" w:type="dxa"/>
+            <w:vAlign w:val="center"/>
+          </w:tcPr>
+          <w:p>
+            <w:pPr>
+              <w:jc w:val="center"/>
+              <w:rPr>
+                <w:i/>
+                <w:iCs/>
+              </w:rPr>
+            </w:pPr>
+            <w:r>
+              <w:rPr>
+                <w:i/>
+                <w:iCs/>
+              </w:rPr>
+              <w:t>ND</w:t>
+            </w:r>
+          </w:p>
+        </w:tc>
+      </w:tr>
+      <w:tr>
+        <w:tc>
+          <w:tcPr>
+            <w:tcW w:w="985" w:type="dxa"/>
+            <w:vAlign w:val="center"/>
+          </w:tcPr>
+          <w:p>
+            <w:pPr>
+              <w:jc w:val="center"/>
+            </w:pPr>
+            <w:r>
+              <w:t>2014</w:t>
+            </w:r>
+          </w:p>
+        </w:tc>
+        <w:tc>
+          <w:tcPr>
+            <w:tcW w:w="2160" w:type="dxa"/>
+            <w:vAlign w:val="center"/>
+          </w:tcPr>
+          <w:p>
+            <w:pPr>
+              <w:jc w:val="center"/>
+            </w:pPr>
+            <w:r>
+              <w:t xml:space="preserve">    </w:t>
+            </w:r>
+            <w:r>
+              <w:t>0.67*</w:t>
+            </w:r>
+          </w:p>
+        </w:tc>
+        <w:tc>
+          <w:tcPr>
+            <w:tcW w:w="2553" w:type="dxa"/>
+            <w:vAlign w:val="center"/>
+          </w:tcPr>
+          <w:p>
+            <w:pPr>
+              <w:jc w:val="center"/>
+            </w:pPr>
+            <w:r>
+              <w:t>NS</w:t>
+            </w:r>
+          </w:p>
+        </w:tc>
+        <w:tc>
+          <w:tcPr>
+            <w:tcW w:w="1826" w:type="dxa"/>
+            <w:vAlign w:val="center"/>
+          </w:tcPr>
+          <w:p>
+            <w:pPr>
+              <w:jc w:val="center"/>
+            </w:pPr>
+            <w:r>
+              <w:t>NS</w:t>
+            </w:r>
+          </w:p>
+        </w:tc>
+        <w:tc>
+          <w:tcPr>
+            <w:tcW w:w="1826" w:type="dxa"/>
+            <w:vAlign w:val="center"/>
+          </w:tcPr>
+          <w:p>
+            <w:pPr>
+              <w:jc w:val="center"/>
+              <w:rPr>
+                <w:i/>
+                <w:iCs/>
+              </w:rPr>
+            </w:pPr>
+            <w:r>
+              <w:rPr>
+                <w:i/>
+                <w:iCs/>
+              </w:rPr>
+              <w:t>ND</w:t>
+            </w:r>
+          </w:p>
+        </w:tc>
+      </w:tr>
+      <w:tr>
+        <w:tc>
+          <w:tcPr>
+            <w:tcW w:w="985" w:type="dxa"/>
+            <w:vAlign w:val="center"/>
+          </w:tcPr>
+          <w:p>
+            <w:pPr>
+              <w:jc w:val="center"/>
+            </w:pPr>
+            <w:r>
+              <w:t>2020</w:t>
+            </w:r>
+          </w:p>
+        </w:tc>
+        <w:tc>
+          <w:tcPr>
+            <w:tcW w:w="2160" w:type="dxa"/>
+            <w:vAlign w:val="center"/>
+          </w:tcPr>
+          <w:p>
+            <w:pPr>
+              <w:jc w:val="center"/>
+            </w:pPr>
+            <w:r>
+              <w:t>NS</w:t>
+            </w:r>
+          </w:p>
+        </w:tc>
+        <w:tc>
+          <w:tcPr>
+            <w:tcW w:w="2553" w:type="dxa"/>
+            <w:vAlign w:val="center"/>
+          </w:tcPr>
+          <w:p>
+            <w:pPr>
+              <w:jc w:val="center"/>
+            </w:pPr>
+            <w:r>
+              <w:t>NS</w:t>
+            </w:r>
+          </w:p>
+        </w:tc>
+        <w:tc>
+          <w:tcPr>
+            <w:tcW w:w="1826" w:type="dxa"/>
+            <w:vAlign w:val="center"/>
+          </w:tcPr>
+          <w:p>
+            <w:pPr>
+              <w:jc w:val="center"/>
+            </w:pPr>
+            <w:r>
+              <w:t>NS</w:t>
+            </w:r>
+          </w:p>
+        </w:tc>
+        <w:tc>
+          <w:tcPr>
+            <w:tcW w:w="1826" w:type="dxa"/>
+            <w:vAlign w:val="center"/>
+          </w:tcPr>
+          <w:p>
+            <w:pPr>
+              <w:jc w:val="center"/>
+            </w:pPr>
+            <w:r>
+              <w:t>NS</w:t>
+            </w:r>
+          </w:p>
+        </w:tc>
+      </w:tr>
+      <w:tr>
+        <w:tc>
+          <w:tcPr>
+            <w:tcW w:w="985" w:type="dxa"/>
+            <w:vAlign w:val="center"/>
+          </w:tcPr>
+          <w:p>
+            <w:pPr>
+              <w:jc w:val="center"/>
+            </w:pPr>
+            <w:r>
+              <w:t>2019</w:t>
+            </w:r>
+          </w:p>
+        </w:tc>
+        <w:tc>
+          <w:tcPr>
+            <w:tcW w:w="2160" w:type="dxa"/>
+            <w:vAlign w:val="center"/>
+          </w:tcPr>
+          <w:p>
+            <w:pPr>
+              <w:jc w:val="center"/>
+            </w:pPr>
+            <w:r>
+              <w:t>NS</w:t>
+            </w:r>
+          </w:p>
+        </w:tc>
+        <w:tc>
+          <w:tcPr>
+            <w:tcW w:w="2553" w:type="dxa"/>
+            <w:vAlign w:val="center"/>
+          </w:tcPr>
+          <w:p>
+            <w:pPr>
+              <w:jc w:val="center"/>
+            </w:pPr>
+            <w:r>
+              <w:t>NS</w:t>
+            </w:r>
+          </w:p>
+        </w:tc>
+        <w:tc>
+          <w:tcPr>
+            <w:tcW w:w="1826" w:type="dxa"/>
+            <w:vAlign w:val="center"/>
+          </w:tcPr>
+          <w:p>
+            <w:pPr>
+              <w:jc w:val="center"/>
+            </w:pPr>
+            <w:r>
+              <w:t>NS</w:t>
+            </w:r>
+          </w:p>
+        </w:tc>
+        <w:tc>
+          <w:tcPr>
+            <w:tcW w:w="1826" w:type="dxa"/>
+            <w:vAlign w:val="center"/>
+          </w:tcPr>
+          <w:p>
+            <w:pPr>
+              <w:jc w:val="center"/>
+            </w:pPr>
+            <w:r>
+              <w:t>NS</w:t>
+            </w:r>
+          </w:p>
+        </w:tc>
+      </w:tr>
+      <w:tr>
+        <w:tc>
+          <w:tcPr>
+            <w:tcW w:w="9350" w:type="dxa"/>
+            <w:gridSpan w:val="5"/>
+            <w:vAlign w:val="center"/>
+          </w:tcPr>
+          <w:p>
+            <w:r>
+              <w:rPr>
+                <w:i/>
+                <w:iCs/>
+              </w:rPr>
+              <w:t>ND</w:t>
+            </w:r>
+            <w:r>
+              <w:t xml:space="preserve"> – no data was collected, </w:t>
+            </w:r>
+            <w:r>
+              <w:t>NS – not significant</w:t>
+            </w:r>
+          </w:p>
+          <w:p>
+            <w:r>
+              <w:lastRenderedPageBreak/>
+              <w:t>*</w:t>
+            </w:r>
+            <w:r>
+              <w:t xml:space="preserve"> </w:t>
+            </w:r>
+            <w:r>
+              <w:t xml:space="preserve">p&lt;0.10, </w:t>
+            </w:r>
+            <w:r>
+              <w:t>*</w:t>
+            </w:r>
+            <w:r>
+              <w:t>*</w:t>
+            </w:r>
+            <w:r>
+              <w:t>p&lt;0.0</w:t>
+            </w:r>
+            <w:r>
+              <w:t>5, *</w:t>
+            </w:r>
+            <w:r>
+              <w:t>**p&lt;0.0</w:t>
+            </w:r>
+            <w:r>
+              <w:t>1</w:t>
+            </w:r>
+          </w:p>
+        </w:tc>
+      </w:tr>
+    </w:tbl>
     <w:p/>
     <w:p>
       <w:r>
-        <w:t xml:space="preserve">Maximum corn root depth was measured throughout the 2018-2020 cropping seasons in both rotation systems. Maximum root depth was determined five times in 2018, seven times in 2019, and eight times in 2020, based on four cores per plot drawn with a 19-mm-diameter soil probe. Maximum root extension was determined visually and quantified with a meter stick. Maximum root depth differed among years (p&lt;0.0001) and rotation systems (p=0.0013), but no year x rotation system interaction occurred (p=0.66). Averaged over rotation treatments, root depth was greatest in 2019 (102.5 cm), least in 2018 (53.7 cm), and intermediate in 2020 (90.0 cm). Averaged over years, maximum root depth was 14% higher in the 4-year rotation (87.4 cm) than in the 2-year rotation (76.7 cm). These observations corroborated our hypothesis that maximum corn root depth would be greater for corn following alfalfa in the 4-year rotation than following soybean in the 2-year rotation. </w:t>
+        <w:t>Next show the soil moisture/soil penetration?</w:t>
       </w:r>
     </w:p>
     <w:p/>
     <w:p>
       <w:r>
-        <w:lastRenderedPageBreak/>
+        <w:t xml:space="preserve">Maximum corn root depth was measured throughout the 2018-2020 cropping seasons in both rotation systems. Maximum root depth was determined five times in 2018, seven times in 2019, and eight times in 2020, based on four cores per plot drawn with a 19-mm-diameter soil probe. Maximum root extension was determined visually and quantified with a meter stick. Maximum root depth differed among years (p&lt;0.0001) and rotation systems (p=0.0013), but no year x rotation system interaction occurred (p=0.66). Averaged over rotation treatments, root depth was greatest in 2019 (102.5 cm), least in 2018 (53.7 cm), and intermediate in 2020 (90.0 cm). Averaged over years, maximum root depth was 14% higher in the 4-year rotation (87.4 cm) than in the 2-year rotation (76.7 cm). These observations corroborated our hypothesis that maximum corn root depth would be greater for corn following alfalfa in the 4-year rotation than following soybean in the 2-year rotation. </w:t>
+      </w:r>
+    </w:p>
+    <w:p/>
+    <w:p>
+      <w:r>
         <w:t>. Corn yield was affected by a significant year x rotation interaction (p=0.0096): yield was 23% greater (p=0.0006) in the 4-year rotation (14.0 Mg ha</w:t>
       </w:r>
       <w:r>
@@ -3150,11 +3433,7 @@
         <w:t>-1</w:t>
       </w:r>
       <w:r>
-        <w:t xml:space="preserve">) in 2018 but did not differ between rotation systems in 2019 (p=0.62) and 2020 (p=0.56). Averaged over rotation systems, mean corn yield in both of the latter two years was 12.6 Mg </w:t>
-      </w:r>
-      <w:proofErr w:type="gramStart"/>
-      <w:r>
-        <w:t>ha</w:t>
+        <w:t>) in 2018 but did not differ between rotation systems in 2019 (p=0.62) and 2020 (p=0.56). Averaged over rotation systems, mean corn yield in both of the latter two years was 12.6 Mg ha</w:t>
       </w:r>
       <w:r>
         <w:rPr>
@@ -3162,7 +3441,6 @@
         </w:rPr>
         <w:t>-1</w:t>
       </w:r>
-      <w:proofErr w:type="gramEnd"/>
       <w:r>
         <w:t xml:space="preserve">. </w:t>
       </w:r>
@@ -3175,6 +3453,7 @@
         <w:rPr>
           <w:noProof/>
         </w:rPr>
+        <w:lastRenderedPageBreak/>
         <w:drawing>
           <wp:inline distT="0" distB="0" distL="0" distR="0" wp14:anchorId="7711011F" wp14:editId="6264EEAE">
             <wp:extent cx="5943600" cy="5671820"/>
@@ -3231,16 +3510,7 @@
     </w:p>
     <w:p>
       <w:r>
-        <w:lastRenderedPageBreak/>
-        <w:t xml:space="preserve">From 2013-2020, maize grown in the complex rotation yielded X% more (X Mg </w:t>
-      </w:r>
-      <w:proofErr w:type="gramStart"/>
-      <w:r>
-        <w:t>ha-1</w:t>
-      </w:r>
-      <w:proofErr w:type="gramEnd"/>
-      <w:r>
-        <w:t xml:space="preserve">) than maize grown in the simple rotation (p&lt;X). In the five years with data available for growth analysis, biomass accumulation and growth patterns showed inconsistent timing for the growth advantage of the complex rotation maize, with one year showing an early season advantage (2013), one year a late season (2018), and no trend towards either in the remaining years. Harvest indices of the maize plants did not differ by rotation treatment in any year (data not shown). </w:t>
+        <w:t xml:space="preserve">From 2013-2020, maize grown in the complex rotation yielded X% more (X Mg ha-1) than maize grown in the simple rotation (p&lt;X). In the five years with data available for growth analysis, biomass accumulation and growth patterns showed inconsistent timing for the growth advantage of the complex rotation maize, with one year showing an early season advantage (2013), one year a late season (2018), and no trend towards either in the remaining years. Harvest indices of the maize plants did not differ by rotation treatment in any year (data not shown). </w:t>
       </w:r>
     </w:p>
     <w:p>
@@ -3250,6 +3520,7 @@
     </w:p>
     <w:p>
       <w:r>
+        <w:lastRenderedPageBreak/>
         <w:t xml:space="preserve">While the data is not conclusive, we find it is consistent with this hypothesis. In the two years when root biomass was measured, there was a greater increase in root material from the baseline level taken at planting in the simple-maize (at every timepoint?) compared to the complex-maize. Assuming the baseline material decayed at the same rates, this suggests the simple-maize added more root biomass over the growing season compared to the complex-maize. Despite the increased investments in simple-maize roots, the complex-maize root system was consistently deeper across the season, achieving a mean maximum rooting depth 10 cm deeper than the simple-maize root system. </w:t>
       </w:r>
     </w:p>
@@ -3280,23 +3551,7 @@
     </w:p>
     <w:p>
       <w:r>
-        <w:t xml:space="preserve">We observed significantly less soil penetration resistance in the 0-X cm soil profile at maize planting in </w:t>
-      </w:r>
-      <w:proofErr w:type="gramStart"/>
-      <w:r>
-        <w:t>the  complex</w:t>
-      </w:r>
-      <w:proofErr w:type="gramEnd"/>
-      <w:r>
-        <w:t>- versus simple-rotation. Neither system had resistances high enough to meaningfully impede root penetration, but in addition to physical constraints the lower resistances could be indicative of better aeration, and possibly better water drainage. Indeed, the soil water profiles showed drier soils after planting in the complex-rotation compared to the simple-rotation in both years of measurement. This is consistent with the lower bulk densities of the complex-rotation soils reported in previous studies (X). It is possible the drier soils are driving deeper root exploration in the complex-maize, or that higher soil temperatures promote faster growth (X). Additionally, some studies have shown ethylene build-up in soils can encourage thickening of roots and reduced branching (X). The better aerated soils in the complex-maize may be contributing to both the deeper exploration, and a lower resource demand for creating the root system. A previous study that measurement root length, rather than root mass, found the complex-maize had higher root lengths in the X-</w:t>
-      </w:r>
-      <w:proofErr w:type="spellStart"/>
-      <w:r>
-        <w:t>Xcm</w:t>
-      </w:r>
-      <w:proofErr w:type="spellEnd"/>
-      <w:r>
-        <w:t xml:space="preserve"> depth range compared to the simple-maize, again suggesting that the complex-maize root system is achieving a more efficient root system with less resource investment. </w:t>
+        <w:t xml:space="preserve">We observed significantly less soil penetration resistance in the 0-X cm soil profile at maize planting in the  complex- versus simple-rotation. Neither system had resistances high enough to meaningfully impede root penetration, but in addition to physical constraints the lower resistances could be indicative of better aeration, and possibly better water drainage. Indeed, the soil water profiles showed drier soils after planting in the complex-rotation compared to the simple-rotation in both years of measurement. This is consistent with the lower bulk densities of the complex-rotation soils reported in previous studies (X). It is possible the drier soils are driving deeper root exploration in the complex-maize, or that higher soil temperatures promote faster growth (X). Additionally, some studies have shown ethylene build-up in soils can encourage thickening of roots and reduced branching (X). The better aerated soils in the complex-maize may be contributing to both the deeper exploration, and a lower resource demand for creating the root system. A previous study that measurement root length, rather than root mass, found the complex-maize had higher root lengths in the X-Xcm depth range compared to the simple-maize, again suggesting that the complex-maize root system is achieving a more efficient root system with less resource investment. </w:t>
       </w:r>
     </w:p>
     <w:p>
@@ -3310,7 +3565,72 @@
       </w:r>
     </w:p>
     <w:p/>
+    <w:p>
+      <w:pPr>
+        <w:pStyle w:val="Heading1"/>
+      </w:pPr>
+      <w:r>
+        <w:t>Supplementary Material</w:t>
+      </w:r>
+    </w:p>
     <w:p/>
+    <w:p>
+      <w:pPr>
+        <w:pStyle w:val="Heading2"/>
+      </w:pPr>
+      <w:r>
+        <w:lastRenderedPageBreak/>
+        <w:t>Figure S1. Yields, biomass over time, growth rate over time, harvest index, 500-kernal grain weight</w:t>
+      </w:r>
+    </w:p>
+    <w:p>
+      <w:r>
+        <w:rPr>
+          <w:noProof/>
+        </w:rPr>
+        <w:drawing>
+          <wp:inline distT="0" distB="0" distL="0" distR="0" wp14:anchorId="68CD56A9" wp14:editId="3DD69AC2">
+            <wp:extent cx="5943600" cy="5427980"/>
+            <wp:effectExtent l="0" t="0" r="0" b="1270"/>
+            <wp:docPr id="3" name="Picture 3" descr="Diagram&#10;&#10;Description automatically generated"/>
+            <wp:cNvGraphicFramePr>
+              <a:graphicFrameLocks xmlns:a="http://schemas.openxmlformats.org/drawingml/2006/main" noChangeAspect="1"/>
+            </wp:cNvGraphicFramePr>
+            <a:graphic xmlns:a="http://schemas.openxmlformats.org/drawingml/2006/main">
+              <a:graphicData uri="http://schemas.openxmlformats.org/drawingml/2006/picture">
+                <pic:pic xmlns:pic="http://schemas.openxmlformats.org/drawingml/2006/picture">
+                  <pic:nvPicPr>
+                    <pic:cNvPr id="3" name="Picture 3" descr="Diagram&#10;&#10;Description automatically generated"/>
+                    <pic:cNvPicPr/>
+                  </pic:nvPicPr>
+                  <pic:blipFill>
+                    <a:blip r:embed="rId9" cstate="print">
+                      <a:extLst>
+                        <a:ext uri="{28A0092B-C50C-407E-A947-70E740481C1C}">
+                          <a14:useLocalDpi xmlns:a14="http://schemas.microsoft.com/office/drawing/2010/main" val="0"/>
+                        </a:ext>
+                      </a:extLst>
+                    </a:blip>
+                    <a:stretch>
+                      <a:fillRect/>
+                    </a:stretch>
+                  </pic:blipFill>
+                  <pic:spPr>
+                    <a:xfrm>
+                      <a:off x="0" y="0"/>
+                      <a:ext cx="5943600" cy="5427980"/>
+                    </a:xfrm>
+                    <a:prstGeom prst="rect">
+                      <a:avLst/>
+                    </a:prstGeom>
+                  </pic:spPr>
+                </pic:pic>
+              </a:graphicData>
+            </a:graphic>
+          </wp:inline>
+        </w:drawing>
+      </w:r>
+    </w:p>
     <w:sectPr>
       <w:pgSz w:w="12240" w:h="15840"/>
       <w:pgMar w:top="1440" w:right="1440" w:bottom="1440" w:left="1440" w:header="720" w:footer="720" w:gutter="0"/>
@@ -3324,6 +3644,230 @@
 <file path=word/numbering.xml><?xml version="1.0" encoding="utf-8"?>
 <w:numbering xmlns:wpc="http://schemas.microsoft.com/office/word/2010/wordprocessingCanvas" xmlns:cx="http://schemas.microsoft.com/office/drawing/2014/chartex" xmlns:cx1="http://schemas.microsoft.com/office/drawing/2015/9/8/chartex" xmlns:cx2="http://schemas.microsoft.com/office/drawing/2015/10/21/chartex" xmlns:cx3="http://schemas.microsoft.com/office/drawing/2016/5/9/chartex" xmlns:cx4="http://schemas.microsoft.com/office/drawing/2016/5/10/chartex" xmlns:cx5="http://schemas.microsoft.com/office/drawing/2016/5/11/chartex" xmlns:cx6="http://schemas.microsoft.com/office/drawing/2016/5/12/chartex" xmlns:cx7="http://schemas.microsoft.com/office/drawing/2016/5/13/chartex" xmlns:cx8="http://schemas.microsoft.com/office/drawing/2016/5/14/chartex" xmlns:mc="http://schemas.openxmlformats.org/markup-compatibility/2006" xmlns:aink="http://schemas.microsoft.com/office/drawing/2016/ink" xmlns:am3d="http://schemas.microsoft.com/office/drawing/2017/model3d" xmlns:o="urn:schemas-microsoft-com:office:office" xmlns:r="http://schemas.openxmlformats.org/officeDocument/2006/relationships" xmlns:m="http://schemas.openxmlformats.org/officeDocument/2006/math" xmlns:v="urn:schemas-microsoft-com:vml" xmlns:wp14="http://schemas.microsoft.com/office/word/2010/wordprocessingDrawing" xmlns:wp="http://schemas.openxmlformats.org/drawingml/2006/wordprocessingDrawing" xmlns:w10="urn:schemas-microsoft-com:office:word" xmlns:w="http://schemas.openxmlformats.org/wordprocessingml/2006/main" xmlns:w14="http://schemas.microsoft.com/office/word/2010/wordml" xmlns:w15="http://schemas.microsoft.com/office/word/2012/wordml" xmlns:w16cex="http://schemas.microsoft.com/office/word/2018/wordml/cex" xmlns:w16cid="http://schemas.microsoft.com/office/word/2016/wordml/cid" xmlns:w16="http://schemas.microsoft.com/office/word/2018/wordml" xmlns:w16sdtdh="http://schemas.microsoft.com/office/word/2020/wordml/sdtdatahash" xmlns:w16se="http://schemas.microsoft.com/office/word/2015/wordml/symex" xmlns:wpg="http://schemas.microsoft.com/office/word/2010/wordprocessingGroup" xmlns:wpi="http://schemas.microsoft.com/office/word/2010/wordprocessingInk" xmlns:wne="http://schemas.microsoft.com/office/word/2006/wordml" xmlns:wps="http://schemas.microsoft.com/office/word/2010/wordprocessingShape" mc:Ignorable="w14 w15 w16se w16cid w16 w16cex w16sdtdh wp14">
   <w:abstractNum w:abstractNumId="0" w15:restartNumberingAfterBreak="0">
+    <w:nsid w:val="14720DA9"/>
+    <w:multiLevelType w:val="hybridMultilevel"/>
+    <w:tmpl w:val="BE9039B0"/>
+    <w:lvl w:ilvl="0" w:tplc="D9FC2FD0">
+      <w:numFmt w:val="bullet"/>
+      <w:lvlText w:val=""/>
+      <w:lvlJc w:val="left"/>
+      <w:pPr>
+        <w:ind w:left="720" w:hanging="360"/>
+      </w:pPr>
+      <w:rPr>
+        <w:rFonts w:ascii="Symbol" w:eastAsiaTheme="minorHAnsi" w:hAnsi="Symbol" w:cstheme="minorBidi" w:hint="default"/>
+      </w:rPr>
+    </w:lvl>
+    <w:lvl w:ilvl="1" w:tplc="04090003" w:tentative="1">
+      <w:start w:val="1"/>
+      <w:numFmt w:val="bullet"/>
+      <w:lvlText w:val="o"/>
+      <w:lvlJc w:val="left"/>
+      <w:pPr>
+        <w:ind w:left="1440" w:hanging="360"/>
+      </w:pPr>
+      <w:rPr>
+        <w:rFonts w:ascii="Courier New" w:hAnsi="Courier New" w:cs="Courier New" w:hint="default"/>
+      </w:rPr>
+    </w:lvl>
+    <w:lvl w:ilvl="2" w:tplc="04090005" w:tentative="1">
+      <w:start w:val="1"/>
+      <w:numFmt w:val="bullet"/>
+      <w:lvlText w:val=""/>
+      <w:lvlJc w:val="left"/>
+      <w:pPr>
+        <w:ind w:left="2160" w:hanging="360"/>
+      </w:pPr>
+      <w:rPr>
+        <w:rFonts w:ascii="Wingdings" w:hAnsi="Wingdings" w:hint="default"/>
+      </w:rPr>
+    </w:lvl>
+    <w:lvl w:ilvl="3" w:tplc="04090001" w:tentative="1">
+      <w:start w:val="1"/>
+      <w:numFmt w:val="bullet"/>
+      <w:lvlText w:val=""/>
+      <w:lvlJc w:val="left"/>
+      <w:pPr>
+        <w:ind w:left="2880" w:hanging="360"/>
+      </w:pPr>
+      <w:rPr>
+        <w:rFonts w:ascii="Symbol" w:hAnsi="Symbol" w:hint="default"/>
+      </w:rPr>
+    </w:lvl>
+    <w:lvl w:ilvl="4" w:tplc="04090003" w:tentative="1">
+      <w:start w:val="1"/>
+      <w:numFmt w:val="bullet"/>
+      <w:lvlText w:val="o"/>
+      <w:lvlJc w:val="left"/>
+      <w:pPr>
+        <w:ind w:left="3600" w:hanging="360"/>
+      </w:pPr>
+      <w:rPr>
+        <w:rFonts w:ascii="Courier New" w:hAnsi="Courier New" w:cs="Courier New" w:hint="default"/>
+      </w:rPr>
+    </w:lvl>
+    <w:lvl w:ilvl="5" w:tplc="04090005" w:tentative="1">
+      <w:start w:val="1"/>
+      <w:numFmt w:val="bullet"/>
+      <w:lvlText w:val=""/>
+      <w:lvlJc w:val="left"/>
+      <w:pPr>
+        <w:ind w:left="4320" w:hanging="360"/>
+      </w:pPr>
+      <w:rPr>
+        <w:rFonts w:ascii="Wingdings" w:hAnsi="Wingdings" w:hint="default"/>
+      </w:rPr>
+    </w:lvl>
+    <w:lvl w:ilvl="6" w:tplc="04090001" w:tentative="1">
+      <w:start w:val="1"/>
+      <w:numFmt w:val="bullet"/>
+      <w:lvlText w:val=""/>
+      <w:lvlJc w:val="left"/>
+      <w:pPr>
+        <w:ind w:left="5040" w:hanging="360"/>
+      </w:pPr>
+      <w:rPr>
+        <w:rFonts w:ascii="Symbol" w:hAnsi="Symbol" w:hint="default"/>
+      </w:rPr>
+    </w:lvl>
+    <w:lvl w:ilvl="7" w:tplc="04090003" w:tentative="1">
+      <w:start w:val="1"/>
+      <w:numFmt w:val="bullet"/>
+      <w:lvlText w:val="o"/>
+      <w:lvlJc w:val="left"/>
+      <w:pPr>
+        <w:ind w:left="5760" w:hanging="360"/>
+      </w:pPr>
+      <w:rPr>
+        <w:rFonts w:ascii="Courier New" w:hAnsi="Courier New" w:cs="Courier New" w:hint="default"/>
+      </w:rPr>
+    </w:lvl>
+    <w:lvl w:ilvl="8" w:tplc="04090005" w:tentative="1">
+      <w:start w:val="1"/>
+      <w:numFmt w:val="bullet"/>
+      <w:lvlText w:val=""/>
+      <w:lvlJc w:val="left"/>
+      <w:pPr>
+        <w:ind w:left="6480" w:hanging="360"/>
+      </w:pPr>
+      <w:rPr>
+        <w:rFonts w:ascii="Wingdings" w:hAnsi="Wingdings" w:hint="default"/>
+      </w:rPr>
+    </w:lvl>
+  </w:abstractNum>
+  <w:abstractNum w:abstractNumId="1" w15:restartNumberingAfterBreak="0">
+    <w:nsid w:val="3C8D1F71"/>
+    <w:multiLevelType w:val="hybridMultilevel"/>
+    <w:tmpl w:val="54F80C66"/>
+    <w:lvl w:ilvl="0" w:tplc="B03C89A0">
+      <w:numFmt w:val="bullet"/>
+      <w:lvlText w:val=""/>
+      <w:lvlJc w:val="left"/>
+      <w:pPr>
+        <w:ind w:left="720" w:hanging="360"/>
+      </w:pPr>
+      <w:rPr>
+        <w:rFonts w:ascii="Symbol" w:eastAsiaTheme="minorHAnsi" w:hAnsi="Symbol" w:cstheme="minorBidi" w:hint="default"/>
+      </w:rPr>
+    </w:lvl>
+    <w:lvl w:ilvl="1" w:tplc="04090003" w:tentative="1">
+      <w:start w:val="1"/>
+      <w:numFmt w:val="bullet"/>
+      <w:lvlText w:val="o"/>
+      <w:lvlJc w:val="left"/>
+      <w:pPr>
+        <w:ind w:left="1440" w:hanging="360"/>
+      </w:pPr>
+      <w:rPr>
+        <w:rFonts w:ascii="Courier New" w:hAnsi="Courier New" w:cs="Courier New" w:hint="default"/>
+      </w:rPr>
+    </w:lvl>
+    <w:lvl w:ilvl="2" w:tplc="04090005" w:tentative="1">
+      <w:start w:val="1"/>
+      <w:numFmt w:val="bullet"/>
+      <w:lvlText w:val=""/>
+      <w:lvlJc w:val="left"/>
+      <w:pPr>
+        <w:ind w:left="2160" w:hanging="360"/>
+      </w:pPr>
+      <w:rPr>
+        <w:rFonts w:ascii="Wingdings" w:hAnsi="Wingdings" w:hint="default"/>
+      </w:rPr>
+    </w:lvl>
+    <w:lvl w:ilvl="3" w:tplc="04090001" w:tentative="1">
+      <w:start w:val="1"/>
+      <w:numFmt w:val="bullet"/>
+      <w:lvlText w:val=""/>
+      <w:lvlJc w:val="left"/>
+      <w:pPr>
+        <w:ind w:left="2880" w:hanging="360"/>
+      </w:pPr>
+      <w:rPr>
+        <w:rFonts w:ascii="Symbol" w:hAnsi="Symbol" w:hint="default"/>
+      </w:rPr>
+    </w:lvl>
+    <w:lvl w:ilvl="4" w:tplc="04090003" w:tentative="1">
+      <w:start w:val="1"/>
+      <w:numFmt w:val="bullet"/>
+      <w:lvlText w:val="o"/>
+      <w:lvlJc w:val="left"/>
+      <w:pPr>
+        <w:ind w:left="3600" w:hanging="360"/>
+      </w:pPr>
+      <w:rPr>
+        <w:rFonts w:ascii="Courier New" w:hAnsi="Courier New" w:cs="Courier New" w:hint="default"/>
+      </w:rPr>
+    </w:lvl>
+    <w:lvl w:ilvl="5" w:tplc="04090005" w:tentative="1">
+      <w:start w:val="1"/>
+      <w:numFmt w:val="bullet"/>
+      <w:lvlText w:val=""/>
+      <w:lvlJc w:val="left"/>
+      <w:pPr>
+        <w:ind w:left="4320" w:hanging="360"/>
+      </w:pPr>
+      <w:rPr>
+        <w:rFonts w:ascii="Wingdings" w:hAnsi="Wingdings" w:hint="default"/>
+      </w:rPr>
+    </w:lvl>
+    <w:lvl w:ilvl="6" w:tplc="04090001" w:tentative="1">
+      <w:start w:val="1"/>
+      <w:numFmt w:val="bullet"/>
+      <w:lvlText w:val=""/>
+      <w:lvlJc w:val="left"/>
+      <w:pPr>
+        <w:ind w:left="5040" w:hanging="360"/>
+      </w:pPr>
+      <w:rPr>
+        <w:rFonts w:ascii="Symbol" w:hAnsi="Symbol" w:hint="default"/>
+      </w:rPr>
+    </w:lvl>
+    <w:lvl w:ilvl="7" w:tplc="04090003" w:tentative="1">
+      <w:start w:val="1"/>
+      <w:numFmt w:val="bullet"/>
+      <w:lvlText w:val="o"/>
+      <w:lvlJc w:val="left"/>
+      <w:pPr>
+        <w:ind w:left="5760" w:hanging="360"/>
+      </w:pPr>
+      <w:rPr>
+        <w:rFonts w:ascii="Courier New" w:hAnsi="Courier New" w:cs="Courier New" w:hint="default"/>
+      </w:rPr>
+    </w:lvl>
+    <w:lvl w:ilvl="8" w:tplc="04090005" w:tentative="1">
+      <w:start w:val="1"/>
+      <w:numFmt w:val="bullet"/>
+      <w:lvlText w:val=""/>
+      <w:lvlJc w:val="left"/>
+      <w:pPr>
+        <w:ind w:left="6480" w:hanging="360"/>
+      </w:pPr>
+      <w:rPr>
+        <w:rFonts w:ascii="Wingdings" w:hAnsi="Wingdings" w:hint="default"/>
+      </w:rPr>
+    </w:lvl>
+  </w:abstractNum>
+  <w:abstractNum w:abstractNumId="2" w15:restartNumberingAfterBreak="0">
     <w:nsid w:val="5E7C0CFF"/>
     <w:multiLevelType w:val="hybridMultilevel"/>
     <w:tmpl w:val="81DC3502"/>
@@ -3412,7 +3956,128 @@
       </w:pPr>
     </w:lvl>
   </w:abstractNum>
+  <w:abstractNum w:abstractNumId="3" w15:restartNumberingAfterBreak="0">
+    <w:nsid w:val="721B55EC"/>
+    <w:multiLevelType w:val="hybridMultilevel"/>
+    <w:tmpl w:val="E67CE1D4"/>
+    <w:lvl w:ilvl="0" w:tplc="06A6602C">
+      <w:numFmt w:val="bullet"/>
+      <w:lvlText w:val=""/>
+      <w:lvlJc w:val="left"/>
+      <w:pPr>
+        <w:ind w:left="720" w:hanging="360"/>
+      </w:pPr>
+      <w:rPr>
+        <w:rFonts w:ascii="Symbol" w:eastAsiaTheme="minorHAnsi" w:hAnsi="Symbol" w:cstheme="minorBidi" w:hint="default"/>
+      </w:rPr>
+    </w:lvl>
+    <w:lvl w:ilvl="1" w:tplc="04090003" w:tentative="1">
+      <w:start w:val="1"/>
+      <w:numFmt w:val="bullet"/>
+      <w:lvlText w:val="o"/>
+      <w:lvlJc w:val="left"/>
+      <w:pPr>
+        <w:ind w:left="1440" w:hanging="360"/>
+      </w:pPr>
+      <w:rPr>
+        <w:rFonts w:ascii="Courier New" w:hAnsi="Courier New" w:cs="Courier New" w:hint="default"/>
+      </w:rPr>
+    </w:lvl>
+    <w:lvl w:ilvl="2" w:tplc="04090005" w:tentative="1">
+      <w:start w:val="1"/>
+      <w:numFmt w:val="bullet"/>
+      <w:lvlText w:val=""/>
+      <w:lvlJc w:val="left"/>
+      <w:pPr>
+        <w:ind w:left="2160" w:hanging="360"/>
+      </w:pPr>
+      <w:rPr>
+        <w:rFonts w:ascii="Wingdings" w:hAnsi="Wingdings" w:hint="default"/>
+      </w:rPr>
+    </w:lvl>
+    <w:lvl w:ilvl="3" w:tplc="04090001" w:tentative="1">
+      <w:start w:val="1"/>
+      <w:numFmt w:val="bullet"/>
+      <w:lvlText w:val=""/>
+      <w:lvlJc w:val="left"/>
+      <w:pPr>
+        <w:ind w:left="2880" w:hanging="360"/>
+      </w:pPr>
+      <w:rPr>
+        <w:rFonts w:ascii="Symbol" w:hAnsi="Symbol" w:hint="default"/>
+      </w:rPr>
+    </w:lvl>
+    <w:lvl w:ilvl="4" w:tplc="04090003" w:tentative="1">
+      <w:start w:val="1"/>
+      <w:numFmt w:val="bullet"/>
+      <w:lvlText w:val="o"/>
+      <w:lvlJc w:val="left"/>
+      <w:pPr>
+        <w:ind w:left="3600" w:hanging="360"/>
+      </w:pPr>
+      <w:rPr>
+        <w:rFonts w:ascii="Courier New" w:hAnsi="Courier New" w:cs="Courier New" w:hint="default"/>
+      </w:rPr>
+    </w:lvl>
+    <w:lvl w:ilvl="5" w:tplc="04090005" w:tentative="1">
+      <w:start w:val="1"/>
+      <w:numFmt w:val="bullet"/>
+      <w:lvlText w:val=""/>
+      <w:lvlJc w:val="left"/>
+      <w:pPr>
+        <w:ind w:left="4320" w:hanging="360"/>
+      </w:pPr>
+      <w:rPr>
+        <w:rFonts w:ascii="Wingdings" w:hAnsi="Wingdings" w:hint="default"/>
+      </w:rPr>
+    </w:lvl>
+    <w:lvl w:ilvl="6" w:tplc="04090001" w:tentative="1">
+      <w:start w:val="1"/>
+      <w:numFmt w:val="bullet"/>
+      <w:lvlText w:val=""/>
+      <w:lvlJc w:val="left"/>
+      <w:pPr>
+        <w:ind w:left="5040" w:hanging="360"/>
+      </w:pPr>
+      <w:rPr>
+        <w:rFonts w:ascii="Symbol" w:hAnsi="Symbol" w:hint="default"/>
+      </w:rPr>
+    </w:lvl>
+    <w:lvl w:ilvl="7" w:tplc="04090003" w:tentative="1">
+      <w:start w:val="1"/>
+      <w:numFmt w:val="bullet"/>
+      <w:lvlText w:val="o"/>
+      <w:lvlJc w:val="left"/>
+      <w:pPr>
+        <w:ind w:left="5760" w:hanging="360"/>
+      </w:pPr>
+      <w:rPr>
+        <w:rFonts w:ascii="Courier New" w:hAnsi="Courier New" w:cs="Courier New" w:hint="default"/>
+      </w:rPr>
+    </w:lvl>
+    <w:lvl w:ilvl="8" w:tplc="04090005" w:tentative="1">
+      <w:start w:val="1"/>
+      <w:numFmt w:val="bullet"/>
+      <w:lvlText w:val=""/>
+      <w:lvlJc w:val="left"/>
+      <w:pPr>
+        <w:ind w:left="6480" w:hanging="360"/>
+      </w:pPr>
+      <w:rPr>
+        <w:rFonts w:ascii="Wingdings" w:hAnsi="Wingdings" w:hint="default"/>
+      </w:rPr>
+    </w:lvl>
+  </w:abstractNum>
   <w:num w:numId="1">
+    <w:abstractNumId w:val="2"/>
+  </w:num>
+  <w:num w:numId="2">
+    <w:abstractNumId w:val="1"/>
+  </w:num>
+  <w:num w:numId="3">
+    <w:abstractNumId w:val="3"/>
+  </w:num>
+  <w:num w:numId="4">
     <w:abstractNumId w:val="0"/>
   </w:num>
 </w:numbering>
@@ -3838,6 +4503,28 @@
       <w:szCs w:val="32"/>
     </w:rPr>
   </w:style>
+  <w:style w:type="paragraph" w:styleId="Heading2">
+    <w:name w:val="heading 2"/>
+    <w:basedOn w:val="Normal"/>
+    <w:next w:val="Normal"/>
+    <w:link w:val="Heading2Char"/>
+    <w:uiPriority w:val="9"/>
+    <w:unhideWhenUsed/>
+    <w:qFormat/>
+    <w:rsid w:val="0033615D"/>
+    <w:pPr>
+      <w:keepNext/>
+      <w:keepLines/>
+      <w:spacing w:before="40" w:after="0"/>
+      <w:outlineLvl w:val="1"/>
+    </w:pPr>
+    <w:rPr>
+      <w:rFonts w:asciiTheme="majorHAnsi" w:eastAsiaTheme="majorEastAsia" w:hAnsiTheme="majorHAnsi" w:cstheme="majorBidi"/>
+      <w:color w:val="2F5496" w:themeColor="accent1" w:themeShade="BF"/>
+      <w:sz w:val="26"/>
+      <w:szCs w:val="26"/>
+    </w:rPr>
+  </w:style>
   <w:style w:type="character" w:default="1" w:styleId="DefaultParagraphFont">
     <w:name w:val="Default Paragraph Font"/>
     <w:uiPriority w:val="1"/>
@@ -3988,6 +4675,19 @@
       <w:color w:val="44546A" w:themeColor="text2"/>
       <w:sz w:val="18"/>
       <w:szCs w:val="18"/>
+    </w:rPr>
+  </w:style>
+  <w:style w:type="character" w:customStyle="1" w:styleId="Heading2Char">
+    <w:name w:val="Heading 2 Char"/>
+    <w:basedOn w:val="DefaultParagraphFont"/>
+    <w:link w:val="Heading2"/>
+    <w:uiPriority w:val="9"/>
+    <w:rsid w:val="0033615D"/>
+    <w:rPr>
+      <w:rFonts w:asciiTheme="majorHAnsi" w:eastAsiaTheme="majorEastAsia" w:hAnsiTheme="majorHAnsi" w:cstheme="majorBidi"/>
+      <w:color w:val="2F5496" w:themeColor="accent1" w:themeShade="BF"/>
+      <w:sz w:val="26"/>
+      <w:szCs w:val="26"/>
     </w:rPr>
   </w:style>
 </w:styles>
@@ -4144,12 +4844,12 @@
 
 <file path=word/glossary/fontTable.xml><?xml version="1.0" encoding="utf-8"?>
 <w:fonts xmlns:mc="http://schemas.openxmlformats.org/markup-compatibility/2006" xmlns:r="http://schemas.openxmlformats.org/officeDocument/2006/relationships" xmlns:w="http://schemas.openxmlformats.org/wordprocessingml/2006/main" xmlns:w14="http://schemas.microsoft.com/office/word/2010/wordml" xmlns:w15="http://schemas.microsoft.com/office/word/2012/wordml" xmlns:w16cex="http://schemas.microsoft.com/office/word/2018/wordml/cex" xmlns:w16cid="http://schemas.microsoft.com/office/word/2016/wordml/cid" xmlns:w16="http://schemas.microsoft.com/office/word/2018/wordml" xmlns:w16sdtdh="http://schemas.microsoft.com/office/word/2020/wordml/sdtdatahash" xmlns:w16se="http://schemas.microsoft.com/office/word/2015/wordml/symex" mc:Ignorable="w14 w15 w16se w16cid w16 w16cex w16sdtdh">
-  <w:font w:name="Times New Roman">
-    <w:panose1 w:val="02020603050405020304"/>
-    <w:charset w:val="00"/>
+  <w:font w:name="Symbol">
+    <w:panose1 w:val="05050102010706020507"/>
+    <w:charset w:val="02"/>
     <w:family w:val="roman"/>
     <w:pitch w:val="variable"/>
-    <w:sig w:usb0="E0002EFF" w:usb1="C000785B" w:usb2="00000009" w:usb3="00000000" w:csb0="000001FF" w:csb1="00000000"/>
+    <w:sig w:usb0="00000000" w:usb1="10000000" w:usb2="00000000" w:usb3="00000000" w:csb0="80000000" w:csb1="00000000"/>
   </w:font>
   <w:font w:name="Calibri">
     <w:panose1 w:val="020F0502020204030204"/>
@@ -4158,12 +4858,12 @@
     <w:pitch w:val="variable"/>
     <w:sig w:usb0="E4002EFF" w:usb1="C000247B" w:usb2="00000009" w:usb3="00000000" w:csb0="000001FF" w:csb1="00000000"/>
   </w:font>
-  <w:font w:name="Calibri Light">
-    <w:panose1 w:val="020F0302020204030204"/>
+  <w:font w:name="Times New Roman">
+    <w:panose1 w:val="02020603050405020304"/>
     <w:charset w:val="00"/>
-    <w:family w:val="swiss"/>
+    <w:family w:val="roman"/>
     <w:pitch w:val="variable"/>
-    <w:sig w:usb0="E4002EFF" w:usb1="C000247B" w:usb2="00000009" w:usb3="00000000" w:csb0="000001FF" w:csb1="00000000"/>
+    <w:sig w:usb0="E0002EFF" w:usb1="C000785B" w:usb2="00000009" w:usb3="00000000" w:csb0="000001FF" w:csb1="00000000"/>
   </w:font>
   <w:font w:name="Courier New">
     <w:panose1 w:val="02070309020205020404"/>
@@ -4171,6 +4871,20 @@
     <w:family w:val="modern"/>
     <w:pitch w:val="fixed"/>
     <w:sig w:usb0="E0002EFF" w:usb1="C0007843" w:usb2="00000009" w:usb3="00000000" w:csb0="000001FF" w:csb1="00000000"/>
+  </w:font>
+  <w:font w:name="Wingdings">
+    <w:panose1 w:val="05000000000000000000"/>
+    <w:charset w:val="02"/>
+    <w:family w:val="auto"/>
+    <w:pitch w:val="variable"/>
+    <w:sig w:usb0="00000000" w:usb1="10000000" w:usb2="00000000" w:usb3="00000000" w:csb0="80000000" w:csb1="00000000"/>
+  </w:font>
+  <w:font w:name="Calibri Light">
+    <w:panose1 w:val="020F0302020204030204"/>
+    <w:charset w:val="00"/>
+    <w:family w:val="swiss"/>
+    <w:pitch w:val="variable"/>
+    <w:sig w:usb0="E4002EFF" w:usb1="C000247B" w:usb2="00000009" w:usb3="00000000" w:csb0="000001FF" w:csb1="00000000"/>
   </w:font>
   <w:font w:name="Cambria Math">
     <w:panose1 w:val="02040503050406030204"/>
@@ -4204,6 +4918,8 @@
     <w:rsid w:val="004867F0"/>
     <w:rsid w:val="00707262"/>
     <w:rsid w:val="00ED002F"/>
+    <w:rsid w:val="00F21770"/>
+    <w:rsid w:val="00F62613"/>
     <w:rsid w:val="00F951F1"/>
   </w:rsids>
   <m:mathPr>

</xml_diff>